<commit_message>
Finalização manual de qualidade de requisitos sprint #3
</commit_message>
<xml_diff>
--- a/Requisitos/Manual de qualidade/Manual de Qualidade de Requisitos v3.1.docx
+++ b/Requisitos/Manual de qualidade/Manual de Qualidade de Requisitos v3.1.docx
@@ -2003,21 +2003,1889 @@
     </w:p>
     <w:p>
       <w:pPr>
-        <w:spacing w:after="156"/>
-        <w:ind w:firstLine="0"/>
-        <w:rPr>
+        <w:pStyle w:val="Heading3"/>
+        <w:spacing w:before="0"/>
+        <w:jc w:val="both"/>
+        <w:rPr>
+          <w:rFonts w:asciiTheme="minorHAnsi" w:eastAsia="Times New Roman" w:hAnsiTheme="minorHAnsi" w:cstheme="minorHAnsi"/>
           <w:b/>
+          <w:color w:val="000000"/>
+          <w:sz w:val="32"/>
+          <w:szCs w:val="28"/>
+        </w:rPr>
+      </w:pPr>
+      <w:bookmarkStart w:id="0" w:name="_Hlk530244086"/>
+      <w:r>
+        <w:rPr>
+          <w:rFonts w:asciiTheme="minorHAnsi" w:eastAsia="Times New Roman" w:hAnsiTheme="minorHAnsi" w:cstheme="minorHAnsi"/>
+          <w:b/>
+          <w:color w:val="000000"/>
+          <w:sz w:val="32"/>
+          <w:szCs w:val="28"/>
+        </w:rPr>
+        <w:t>MQ_</w:t>
+      </w:r>
+      <w:bookmarkEnd w:id="0"/>
+      <w:r>
+        <w:rPr>
+          <w:rFonts w:asciiTheme="minorHAnsi" w:eastAsia="Times New Roman" w:hAnsiTheme="minorHAnsi" w:cstheme="minorHAnsi"/>
+          <w:b/>
+          <w:color w:val="000000"/>
+          <w:sz w:val="32"/>
+          <w:szCs w:val="28"/>
+        </w:rPr>
+        <w:t>REQ</w:t>
+      </w:r>
+      <w:r>
+        <w:rPr>
+          <w:rFonts w:asciiTheme="minorHAnsi" w:eastAsia="Times New Roman" w:hAnsiTheme="minorHAnsi" w:cstheme="minorHAnsi"/>
+          <w:b/>
+          <w:color w:val="000000"/>
+          <w:sz w:val="32"/>
+          <w:szCs w:val="28"/>
+        </w:rPr>
+        <w:t>_MOCKUPS</w:t>
+      </w:r>
+    </w:p>
+    <w:p/>
+    <w:p>
+      <w:pPr>
+        <w:pStyle w:val="NormalWeb"/>
+        <w:spacing w:before="0" w:beforeAutospacing="0" w:after="0" w:afterAutospacing="0"/>
+        <w:jc w:val="both"/>
+        <w:rPr>
+          <w:rFonts w:asciiTheme="minorHAnsi" w:hAnsiTheme="minorHAnsi" w:cstheme="minorHAnsi"/>
+          <w:color w:val="000000"/>
+          <w:sz w:val="32"/>
+          <w:szCs w:val="28"/>
+        </w:rPr>
+      </w:pPr>
+      <w:r>
+        <w:rPr>
+          <w:rFonts w:asciiTheme="minorHAnsi" w:hAnsiTheme="minorHAnsi" w:cstheme="minorHAnsi"/>
+          <w:color w:val="000000"/>
+          <w:sz w:val="32"/>
+          <w:szCs w:val="28"/>
+        </w:rPr>
+        <w:t>Descrição do processo:</w:t>
+      </w:r>
+    </w:p>
+    <w:p>
+      <w:pPr>
+        <w:pStyle w:val="NormalWeb"/>
+        <w:spacing w:before="0" w:beforeAutospacing="0" w:after="0" w:afterAutospacing="0"/>
+        <w:jc w:val="both"/>
+        <w:rPr>
+          <w:rFonts w:asciiTheme="minorHAnsi" w:hAnsiTheme="minorHAnsi" w:cstheme="minorHAnsi"/>
+          <w:color w:val="000000"/>
+          <w:szCs w:val="22"/>
+        </w:rPr>
+      </w:pPr>
+    </w:p>
+    <w:p>
+      <w:pPr>
+        <w:pStyle w:val="NormalWeb"/>
+        <w:spacing w:before="0" w:beforeAutospacing="0" w:after="0" w:afterAutospacing="0"/>
+        <w:jc w:val="both"/>
+        <w:rPr>
+          <w:rFonts w:asciiTheme="minorHAnsi" w:hAnsiTheme="minorHAnsi" w:cstheme="minorHAnsi"/>
+          <w:color w:val="000000"/>
+          <w:szCs w:val="22"/>
+        </w:rPr>
+      </w:pPr>
+      <w:r>
+        <w:rPr>
+          <w:rFonts w:asciiTheme="minorHAnsi" w:hAnsiTheme="minorHAnsi" w:cstheme="minorHAnsi"/>
+          <w:color w:val="000000"/>
+          <w:szCs w:val="22"/>
+        </w:rPr>
+        <w:t>Este processo tem como objetivo a realização de mockups que vão formar o aspeto visual da plataforma.</w:t>
+      </w:r>
+    </w:p>
+    <w:p>
+      <w:pPr>
+        <w:pStyle w:val="NormalWeb"/>
+        <w:spacing w:before="0" w:beforeAutospacing="0" w:after="0" w:afterAutospacing="0"/>
+        <w:jc w:val="both"/>
+        <w:rPr>
+          <w:rFonts w:asciiTheme="minorHAnsi" w:hAnsiTheme="minorHAnsi" w:cstheme="minorHAnsi"/>
+          <w:color w:val="000000"/>
+          <w:szCs w:val="22"/>
+        </w:rPr>
+      </w:pPr>
+    </w:p>
+    <w:p>
+      <w:pPr>
+        <w:pStyle w:val="NormalWeb"/>
+        <w:spacing w:before="0" w:beforeAutospacing="0" w:after="0" w:afterAutospacing="0"/>
+        <w:jc w:val="both"/>
+        <w:rPr>
+          <w:rFonts w:asciiTheme="minorHAnsi" w:hAnsiTheme="minorHAnsi" w:cstheme="minorHAnsi"/>
+          <w:color w:val="000000"/>
+          <w:szCs w:val="22"/>
+        </w:rPr>
+      </w:pPr>
+    </w:p>
+    <w:p>
+      <w:pPr>
+        <w:pStyle w:val="NormalWeb"/>
+        <w:spacing w:before="0" w:beforeAutospacing="0" w:after="0" w:afterAutospacing="0"/>
+        <w:jc w:val="both"/>
+        <w:rPr>
+          <w:rFonts w:asciiTheme="minorHAnsi" w:hAnsiTheme="minorHAnsi" w:cstheme="minorHAnsi"/>
+          <w:color w:val="000000"/>
+          <w:szCs w:val="22"/>
+        </w:rPr>
+      </w:pPr>
+      <w:r>
+        <w:rPr>
+          <w:rFonts w:asciiTheme="minorHAnsi" w:hAnsiTheme="minorHAnsi" w:cstheme="minorHAnsi"/>
+          <w:iCs/>
+          <w:color w:val="000000"/>
+          <w:sz w:val="32"/>
+          <w:szCs w:val="28"/>
+        </w:rPr>
+        <w:t>Input:</w:t>
+      </w:r>
+    </w:p>
+    <w:p>
+      <w:pPr>
+        <w:pStyle w:val="NormalWeb"/>
+        <w:spacing w:before="0" w:beforeAutospacing="0" w:after="0" w:afterAutospacing="0"/>
+        <w:jc w:val="both"/>
+        <w:rPr>
+          <w:rFonts w:asciiTheme="minorHAnsi" w:hAnsiTheme="minorHAnsi" w:cstheme="minorHAnsi"/>
+          <w:color w:val="000000"/>
+          <w:szCs w:val="22"/>
+        </w:rPr>
+      </w:pPr>
+    </w:p>
+    <w:p>
+      <w:pPr>
+        <w:pStyle w:val="NormalWeb"/>
+        <w:spacing w:before="0" w:beforeAutospacing="0" w:after="0" w:afterAutospacing="0"/>
+        <w:jc w:val="both"/>
+        <w:rPr>
+          <w:rFonts w:asciiTheme="minorHAnsi" w:hAnsiTheme="minorHAnsi" w:cstheme="minorHAnsi"/>
+          <w:color w:val="000000"/>
+          <w:szCs w:val="22"/>
+        </w:rPr>
+      </w:pPr>
+      <w:r>
+        <w:rPr>
+          <w:rFonts w:asciiTheme="minorHAnsi" w:hAnsiTheme="minorHAnsi" w:cstheme="minorHAnsi"/>
+          <w:color w:val="000000"/>
+          <w:szCs w:val="22"/>
+        </w:rPr>
+        <w:t>O artefacto gerado pelo processo anterior, ou seja, a tabela de requisitos foi usada como input para iniciar este processo.</w:t>
+      </w:r>
+    </w:p>
+    <w:p>
+      <w:pPr>
+        <w:pStyle w:val="NormalWeb"/>
+        <w:spacing w:before="0" w:beforeAutospacing="0" w:after="0" w:afterAutospacing="0"/>
+        <w:jc w:val="both"/>
+        <w:rPr>
+          <w:rFonts w:asciiTheme="minorHAnsi" w:hAnsiTheme="minorHAnsi" w:cstheme="minorHAnsi"/>
+          <w:color w:val="000000"/>
+          <w:szCs w:val="22"/>
+        </w:rPr>
+      </w:pPr>
+    </w:p>
+    <w:p>
+      <w:pPr>
+        <w:pStyle w:val="NormalWeb"/>
+        <w:spacing w:before="0" w:beforeAutospacing="0" w:after="0" w:afterAutospacing="0"/>
+        <w:jc w:val="both"/>
+        <w:rPr>
+          <w:rFonts w:asciiTheme="minorHAnsi" w:hAnsiTheme="minorHAnsi" w:cstheme="minorHAnsi"/>
+          <w:color w:val="000000"/>
+          <w:szCs w:val="22"/>
+        </w:rPr>
+      </w:pPr>
+      <w:r>
+        <w:rPr>
+          <w:rFonts w:asciiTheme="minorHAnsi" w:hAnsiTheme="minorHAnsi" w:cstheme="minorHAnsi"/>
+          <w:color w:val="000000"/>
+          <w:szCs w:val="22"/>
+        </w:rPr>
+        <w:tab/>
+      </w:r>
+    </w:p>
+    <w:p>
+      <w:pPr>
+        <w:pStyle w:val="NormalWeb"/>
+        <w:spacing w:before="0" w:beforeAutospacing="0" w:after="0" w:afterAutospacing="0"/>
+        <w:jc w:val="both"/>
+        <w:rPr>
+          <w:rFonts w:asciiTheme="minorHAnsi" w:hAnsiTheme="minorHAnsi" w:cstheme="minorHAnsi"/>
+          <w:iCs/>
+          <w:color w:val="000000"/>
+          <w:sz w:val="32"/>
+          <w:szCs w:val="28"/>
+        </w:rPr>
+      </w:pPr>
+      <w:r>
+        <w:rPr>
+          <w:rFonts w:asciiTheme="minorHAnsi" w:hAnsiTheme="minorHAnsi" w:cstheme="minorHAnsi"/>
+          <w:iCs/>
+          <w:color w:val="000000"/>
+          <w:sz w:val="32"/>
+          <w:szCs w:val="28"/>
+        </w:rPr>
+        <w:t>Critério de entrada/ativação</w:t>
+      </w:r>
+      <w:r>
+        <w:rPr>
+          <w:rFonts w:asciiTheme="minorHAnsi" w:hAnsiTheme="minorHAnsi" w:cstheme="minorHAnsi"/>
+          <w:iCs/>
+          <w:color w:val="000000"/>
+          <w:sz w:val="32"/>
+          <w:szCs w:val="28"/>
+        </w:rPr>
+        <w:t>:</w:t>
+      </w:r>
+    </w:p>
+    <w:p>
+      <w:pPr>
+        <w:pStyle w:val="NormalWeb"/>
+        <w:spacing w:before="0" w:beforeAutospacing="0" w:after="0" w:afterAutospacing="0"/>
+        <w:jc w:val="both"/>
+        <w:rPr>
+          <w:rFonts w:asciiTheme="minorHAnsi" w:hAnsiTheme="minorHAnsi" w:cstheme="minorHAnsi"/>
+          <w:iCs/>
+          <w:color w:val="000000"/>
+          <w:sz w:val="32"/>
+          <w:szCs w:val="28"/>
+        </w:rPr>
+      </w:pPr>
+    </w:p>
+    <w:p>
+      <w:pPr>
+        <w:spacing w:after="156"/>
+        <w:jc w:val="both"/>
+        <w:rPr>
+          <w:sz w:val="24"/>
+        </w:rPr>
+      </w:pPr>
+      <w:r>
+        <w:rPr>
+          <w:sz w:val="24"/>
+        </w:rPr>
+        <w:t xml:space="preserve">Para iniciar a realização dos mockups é indispensável que o artefacto anterior (tabela de requisitos) esteja devidamente validado. Esta validação é conseguida através do esforço de várias entidades como o cliente, </w:t>
+      </w:r>
+      <w:r>
+        <w:rPr>
+          <w:sz w:val="24"/>
+        </w:rPr>
+        <w:t>unidades</w:t>
+      </w:r>
+      <w:r>
+        <w:rPr>
+          <w:sz w:val="24"/>
+        </w:rPr>
+        <w:t xml:space="preserve"> de requisitos, implementação, testes e qualidade.</w:t>
+      </w:r>
+    </w:p>
+    <w:p>
+      <w:pPr>
+        <w:spacing w:after="156"/>
+        <w:jc w:val="both"/>
+        <w:rPr>
+          <w:sz w:val="24"/>
+        </w:rPr>
+      </w:pPr>
+      <w:r>
+        <w:rPr>
+          <w:sz w:val="24"/>
+        </w:rPr>
+        <w:t>As razões pelas quais a validação da tabela de requisitos é tão importante para o desenvolvimento deste processo, são os seguintes:</w:t>
+      </w:r>
+    </w:p>
+    <w:p>
+      <w:pPr>
+        <w:spacing w:after="156"/>
+        <w:jc w:val="both"/>
+        <w:rPr>
+          <w:sz w:val="24"/>
+        </w:rPr>
+      </w:pPr>
+      <w:r>
+        <w:rPr>
+          <w:sz w:val="24"/>
+        </w:rPr>
+        <w:t>- Como a equipa de requisitos tem um contacto direto com o cliente, deve analisar o documento, para verificar se todos os requisitos estão em sintonia com os objetivos do cliente, prevenindo eventuais requisitos desenvolvidos ou adicionados.</w:t>
+      </w:r>
+    </w:p>
+    <w:p>
+      <w:pPr>
+        <w:spacing w:after="156"/>
+        <w:jc w:val="both"/>
+        <w:rPr>
+          <w:sz w:val="24"/>
+        </w:rPr>
+      </w:pPr>
+      <w:r>
+        <w:rPr>
+          <w:sz w:val="24"/>
+        </w:rPr>
+        <w:t>- Como a tabela de requisitos vai ser lida por várias pessoas, a equipa de qualidade tem o papel de corrigir incoerências gramaticais e elegibilidade, para que as mensagens sejam corretamente transmitidas. É importante que o autor da tabela de requisitos transmita a mensagem adequada para os a</w:t>
+      </w:r>
+      <w:r>
+        <w:rPr>
+          <w:sz w:val="24"/>
+        </w:rPr>
+        <w:t>utores dos mockups,</w:t>
+      </w:r>
+      <w:r>
+        <w:rPr>
+          <w:sz w:val="24"/>
+        </w:rPr>
+        <w:t xml:space="preserve"> </w:t>
+      </w:r>
+      <w:r>
+        <w:rPr>
+          <w:sz w:val="24"/>
+        </w:rPr>
+        <w:t>assim</w:t>
+      </w:r>
+      <w:r>
+        <w:rPr>
+          <w:sz w:val="24"/>
+        </w:rPr>
+        <w:t xml:space="preserve"> todos os documentos se sintoniz</w:t>
+      </w:r>
+      <w:r>
+        <w:rPr>
+          <w:sz w:val="24"/>
+        </w:rPr>
+        <w:t>am</w:t>
+      </w:r>
+      <w:r>
+        <w:rPr>
+          <w:sz w:val="24"/>
+        </w:rPr>
+        <w:t xml:space="preserve">. </w:t>
+      </w:r>
+      <w:r>
+        <w:rPr>
+          <w:sz w:val="24"/>
+        </w:rPr>
+        <w:t>Também</w:t>
+      </w:r>
+      <w:r>
+        <w:rPr>
+          <w:sz w:val="24"/>
+        </w:rPr>
+        <w:t xml:space="preserve"> é importante que as outras unidades percebam o pretendido, para que não haja requisitos devolvidos.</w:t>
+      </w:r>
+    </w:p>
+    <w:p>
+      <w:pPr>
+        <w:spacing w:after="156"/>
+        <w:jc w:val="both"/>
+        <w:rPr>
+          <w:sz w:val="24"/>
+        </w:rPr>
+      </w:pPr>
+      <w:r>
+        <w:rPr>
+          <w:sz w:val="24"/>
+        </w:rPr>
+        <w:t>-  A tabela de requisitos tem de estar em conformidade com os objetivos do cliente, para que o cliente não seja surpreendido com mockups</w:t>
+      </w:r>
+      <w:r>
+        <w:rPr>
+          <w:sz w:val="24"/>
+        </w:rPr>
+        <w:t xml:space="preserve"> </w:t>
+      </w:r>
+      <w:r>
+        <w:rPr>
+          <w:sz w:val="24"/>
+        </w:rPr>
+        <w:t>que não satisfaçam esses objetivos.</w:t>
+      </w:r>
+    </w:p>
+    <w:p>
+      <w:pPr>
+        <w:spacing w:after="156"/>
+        <w:jc w:val="both"/>
+        <w:rPr>
+          <w:sz w:val="24"/>
+        </w:rPr>
+      </w:pPr>
+      <w:r>
+        <w:rPr>
+          <w:sz w:val="24"/>
+        </w:rPr>
+        <w:t xml:space="preserve">- A </w:t>
+      </w:r>
+      <w:r>
+        <w:rPr>
+          <w:sz w:val="24"/>
+        </w:rPr>
+        <w:t>unidade</w:t>
+      </w:r>
+      <w:r>
+        <w:rPr>
+          <w:sz w:val="24"/>
+        </w:rPr>
+        <w:t xml:space="preserve"> de implementação é relevante para perceber se é possível implementar determinado requisito. Assim, apenas é necessário adaptar a tabela de requisitos</w:t>
+      </w:r>
+      <w:r>
+        <w:rPr>
+          <w:sz w:val="24"/>
+        </w:rPr>
+        <w:t>, e não os mockups</w:t>
+      </w:r>
+      <w:r>
+        <w:rPr>
+          <w:sz w:val="24"/>
+        </w:rPr>
+        <w:t>.</w:t>
+      </w:r>
+    </w:p>
+    <w:p>
+      <w:pPr>
+        <w:spacing w:after="156"/>
+        <w:jc w:val="both"/>
+        <w:rPr>
+          <w:sz w:val="24"/>
+        </w:rPr>
+      </w:pPr>
+      <w:r>
+        <w:rPr>
+          <w:sz w:val="24"/>
+        </w:rPr>
+        <w:t>- A unidade</w:t>
+      </w:r>
+      <w:r>
+        <w:rPr>
+          <w:sz w:val="24"/>
+        </w:rPr>
+        <w:t xml:space="preserve"> de testes também pode sugerir alterações na tabela de requisitos, prevenindo erros que possam surgir quando estiverem a testar, assim não é necessário perder tempo a realizar mockups ou criar páginas que depois não vão ser utilizadas.</w:t>
+      </w:r>
+    </w:p>
+    <w:p>
+      <w:pPr>
+        <w:spacing w:after="156"/>
+        <w:jc w:val="both"/>
+        <w:rPr>
+          <w:sz w:val="24"/>
+        </w:rPr>
+      </w:pPr>
+      <w:r>
+        <w:rPr>
+          <w:sz w:val="24"/>
+        </w:rPr>
+        <w:t>Todos os pontos referidos anteriormente têm como consequências sucessivas alterações e atrasos no desenvolvimento de</w:t>
+      </w:r>
+      <w:r>
+        <w:rPr>
+          <w:sz w:val="24"/>
+        </w:rPr>
+        <w:t xml:space="preserve"> mockups</w:t>
+      </w:r>
+      <w:r>
+        <w:rPr>
+          <w:sz w:val="24"/>
+        </w:rPr>
+        <w:t>, por isso a tabela de requisitos deve estar devidamente validada antes de se iniciar este processo</w:t>
+      </w:r>
+      <w:r>
+        <w:rPr>
+          <w:sz w:val="24"/>
+        </w:rPr>
+        <w:t>.</w:t>
+      </w:r>
+    </w:p>
+    <w:p>
+      <w:pPr>
+        <w:spacing w:after="156"/>
+        <w:jc w:val="both"/>
+      </w:pPr>
+    </w:p>
+    <w:p>
+      <w:pPr>
+        <w:spacing w:after="156"/>
+        <w:jc w:val="both"/>
+      </w:pPr>
+    </w:p>
+    <w:p>
+      <w:pPr>
+        <w:spacing w:after="156"/>
+        <w:jc w:val="both"/>
+        <w:rPr>
+          <w:sz w:val="32"/>
+        </w:rPr>
+      </w:pPr>
+      <w:r>
+        <w:rPr>
+          <w:sz w:val="32"/>
+        </w:rPr>
+        <w:t>Descrição das tarefas:</w:t>
+      </w:r>
+    </w:p>
+    <w:p>
+      <w:pPr>
+        <w:spacing w:after="156"/>
+        <w:jc w:val="both"/>
+        <w:rPr>
+          <w:sz w:val="24"/>
+        </w:rPr>
+      </w:pPr>
+      <w:r>
+        <w:rPr>
+          <w:sz w:val="24"/>
+        </w:rPr>
+        <w:t>- São atribuídas</w:t>
+      </w:r>
+      <w:r>
+        <w:rPr>
+          <w:sz w:val="24"/>
+        </w:rPr>
+        <w:t xml:space="preserve"> tarefas</w:t>
+      </w:r>
+      <w:r>
+        <w:rPr>
+          <w:sz w:val="24"/>
+        </w:rPr>
+        <w:t xml:space="preserve"> para realização de </w:t>
+      </w:r>
+      <w:r>
+        <w:rPr>
+          <w:sz w:val="24"/>
+        </w:rPr>
+        <w:t>wirefrsmes (</w:t>
+      </w:r>
+      <w:r>
+        <w:rPr>
+          <w:sz w:val="24"/>
+        </w:rPr>
+        <w:t>rascunhos dos mockups</w:t>
+      </w:r>
+      <w:r>
+        <w:rPr>
+          <w:sz w:val="24"/>
+        </w:rPr>
+        <w:t>)</w:t>
+      </w:r>
+      <w:r>
+        <w:rPr>
+          <w:sz w:val="24"/>
+        </w:rPr>
+        <w:t>, os mockups de</w:t>
+      </w:r>
+      <w:r>
+        <w:rPr>
+          <w:sz w:val="24"/>
+        </w:rPr>
+        <w:t xml:space="preserve"> alta fidelidade</w:t>
+      </w:r>
+      <w:r>
+        <w:rPr>
+          <w:sz w:val="24"/>
+        </w:rPr>
+        <w:t>.</w:t>
+      </w:r>
+      <w:r>
+        <w:rPr>
+          <w:sz w:val="24"/>
+        </w:rPr>
+        <w:t xml:space="preserve"> </w:t>
+      </w:r>
+    </w:p>
+    <w:p>
+      <w:pPr>
+        <w:spacing w:after="156"/>
+        <w:jc w:val="both"/>
+        <w:rPr>
+          <w:sz w:val="24"/>
+        </w:rPr>
+      </w:pPr>
+      <w:r>
+        <w:rPr>
+          <w:sz w:val="24"/>
+        </w:rPr>
+        <w:t>- Os mockups são feitos com base nos rascunhos e na tabela de requisitos.</w:t>
+      </w:r>
+    </w:p>
+    <w:p>
+      <w:pPr>
+        <w:spacing w:after="156"/>
+        <w:jc w:val="both"/>
+        <w:rPr>
+          <w:sz w:val="24"/>
+        </w:rPr>
+      </w:pPr>
+      <w:r>
+        <w:rPr>
+          <w:sz w:val="24"/>
+        </w:rPr>
+        <w:t>-</w:t>
+      </w:r>
+      <w:r>
+        <w:rPr>
+          <w:sz w:val="24"/>
+        </w:rPr>
+        <w:t xml:space="preserve"> Verificação por parte da unidade</w:t>
+      </w:r>
+      <w:r>
+        <w:rPr>
+          <w:sz w:val="24"/>
+        </w:rPr>
+        <w:t xml:space="preserve"> de requisitos dos mockups, para perceber se esses elementos estão de acordo com a tabela de requisitos.</w:t>
+      </w:r>
+    </w:p>
+    <w:p>
+      <w:pPr>
+        <w:spacing w:after="156"/>
+        <w:jc w:val="both"/>
+        <w:rPr>
+          <w:sz w:val="24"/>
+        </w:rPr>
+      </w:pPr>
+      <w:r>
+        <w:rPr>
+          <w:sz w:val="24"/>
+        </w:rPr>
+        <w:t xml:space="preserve">- Reunião com o cliente para perceber se os mockups </w:t>
+      </w:r>
+      <w:r>
+        <w:rPr>
+          <w:sz w:val="24"/>
+        </w:rPr>
+        <w:t xml:space="preserve">e os </w:t>
+      </w:r>
+      <w:r>
+        <w:rPr>
+          <w:sz w:val="24"/>
+        </w:rPr>
+        <w:t>seus objetivos</w:t>
+      </w:r>
+      <w:r>
+        <w:rPr>
+          <w:sz w:val="24"/>
+        </w:rPr>
+        <w:t xml:space="preserve"> condizem.</w:t>
+      </w:r>
+    </w:p>
+    <w:p>
+      <w:pPr>
+        <w:spacing w:after="156"/>
+        <w:jc w:val="both"/>
+        <w:rPr>
+          <w:sz w:val="24"/>
+        </w:rPr>
+      </w:pPr>
+      <w:r>
+        <w:rPr>
+          <w:sz w:val="24"/>
+        </w:rPr>
+        <w:t>- Col</w:t>
+      </w:r>
+      <w:r>
+        <w:rPr>
+          <w:sz w:val="24"/>
+        </w:rPr>
+        <w:t>ocação dos mockups no D</w:t>
+      </w:r>
+      <w:r>
+        <w:rPr>
+          <w:sz w:val="24"/>
+        </w:rPr>
+        <w:t>iscord, no canal de requisitos-implementação para que implementação possa validar.</w:t>
+      </w:r>
+    </w:p>
+    <w:p>
+      <w:pPr>
+        <w:spacing w:after="156"/>
+        <w:jc w:val="both"/>
+        <w:rPr>
+          <w:sz w:val="24"/>
+        </w:rPr>
+      </w:pPr>
+      <w:r>
+        <w:rPr>
+          <w:sz w:val="24"/>
+        </w:rPr>
+        <w:t>- Colocação dos documentos finais no GitHub para que outras unidades como qualidade e testes possam validar.</w:t>
+      </w:r>
+    </w:p>
+    <w:p>
+      <w:pPr>
+        <w:pStyle w:val="NormalWeb"/>
+        <w:spacing w:before="0" w:beforeAutospacing="0" w:after="0" w:afterAutospacing="0"/>
+        <w:jc w:val="both"/>
+        <w:rPr>
+          <w:rFonts w:asciiTheme="minorHAnsi" w:hAnsiTheme="minorHAnsi" w:cstheme="minorBidi"/>
+          <w:sz w:val="22"/>
+          <w:szCs w:val="22"/>
+        </w:rPr>
+      </w:pPr>
+    </w:p>
+    <w:p>
+      <w:pPr>
+        <w:pStyle w:val="NormalWeb"/>
+        <w:spacing w:before="0" w:beforeAutospacing="0" w:after="0" w:afterAutospacing="0"/>
+        <w:jc w:val="both"/>
+        <w:rPr>
+          <w:rFonts w:asciiTheme="minorHAnsi" w:hAnsiTheme="minorHAnsi" w:cstheme="minorBidi"/>
+          <w:sz w:val="22"/>
+          <w:szCs w:val="22"/>
+        </w:rPr>
+      </w:pPr>
+    </w:p>
+    <w:p>
+      <w:pPr>
+        <w:pStyle w:val="NormalWeb"/>
+        <w:spacing w:before="0" w:beforeAutospacing="0" w:after="0" w:afterAutospacing="0"/>
+        <w:jc w:val="both"/>
+        <w:rPr>
+          <w:rFonts w:asciiTheme="minorHAnsi" w:hAnsiTheme="minorHAnsi" w:cstheme="minorHAnsi"/>
+          <w:color w:val="000000"/>
+          <w:sz w:val="32"/>
+          <w:szCs w:val="28"/>
+        </w:rPr>
+      </w:pPr>
+      <w:r>
+        <w:rPr>
+          <w:rFonts w:asciiTheme="minorHAnsi" w:hAnsiTheme="minorHAnsi" w:cstheme="minorHAnsi"/>
+          <w:color w:val="000000"/>
+          <w:sz w:val="32"/>
+          <w:szCs w:val="28"/>
+        </w:rPr>
+        <w:t>Validação:</w:t>
+      </w:r>
+    </w:p>
+    <w:p>
+      <w:pPr>
+        <w:spacing w:after="156"/>
+        <w:jc w:val="both"/>
+        <w:rPr>
+          <w:rFonts w:cstheme="minorHAnsi"/>
+          <w:sz w:val="24"/>
+        </w:rPr>
+      </w:pPr>
+    </w:p>
+    <w:p>
+      <w:pPr>
+        <w:spacing w:after="156"/>
+        <w:jc w:val="both"/>
+        <w:rPr>
+          <w:sz w:val="24"/>
+        </w:rPr>
+      </w:pPr>
+      <w:r>
+        <w:rPr>
+          <w:sz w:val="24"/>
+        </w:rPr>
+        <w:t>Os mockups</w:t>
+      </w:r>
+      <w:r>
+        <w:rPr>
+          <w:sz w:val="24"/>
+        </w:rPr>
+        <w:t xml:space="preserve"> </w:t>
+      </w:r>
+      <w:r>
+        <w:rPr>
+          <w:sz w:val="24"/>
+        </w:rPr>
+        <w:t>para serem validados têm de ser legíveis, têm de estar adequados à plataforma que os vai suportar, verificar se não há impossibilidades de implementação, se a usabilidade é adequada e se cumpre os requisitos.</w:t>
+      </w:r>
+    </w:p>
+    <w:p>
+      <w:pPr>
+        <w:spacing w:after="156"/>
+        <w:jc w:val="both"/>
+        <w:rPr>
+          <w:sz w:val="24"/>
+        </w:rPr>
+      </w:pPr>
+      <w:r>
+        <w:rPr>
+          <w:sz w:val="24"/>
+        </w:rPr>
+        <w:t xml:space="preserve">As validações dos mockups são feitos pelas unidades </w:t>
+      </w:r>
+      <w:r>
+        <w:rPr>
+          <w:sz w:val="24"/>
+        </w:rPr>
+        <w:t>de requisitos</w:t>
+      </w:r>
+      <w:r>
+        <w:rPr>
+          <w:sz w:val="24"/>
+        </w:rPr>
+        <w:t xml:space="preserve">, </w:t>
+      </w:r>
+      <w:r>
+        <w:rPr>
+          <w:sz w:val="24"/>
+        </w:rPr>
+        <w:t>implementação</w:t>
+      </w:r>
+      <w:r>
+        <w:rPr>
+          <w:sz w:val="24"/>
+        </w:rPr>
+        <w:t xml:space="preserve"> e </w:t>
+      </w:r>
+      <w:r>
+        <w:rPr>
+          <w:sz w:val="24"/>
+        </w:rPr>
+        <w:t>de qualidade</w:t>
+      </w:r>
+      <w:r>
+        <w:rPr>
+          <w:sz w:val="24"/>
+        </w:rPr>
+        <w:t xml:space="preserve"> e cliente.</w:t>
+      </w:r>
+    </w:p>
+    <w:p>
+      <w:pPr>
+        <w:spacing w:after="156"/>
+        <w:jc w:val="both"/>
+        <w:rPr>
+          <w:sz w:val="24"/>
+        </w:rPr>
+      </w:pPr>
+      <w:r>
+        <w:rPr>
+          <w:sz w:val="24"/>
+        </w:rPr>
+        <w:t xml:space="preserve">Requisitos </w:t>
+      </w:r>
+      <w:r>
+        <w:rPr>
+          <w:sz w:val="24"/>
+        </w:rPr>
+        <w:t>verifica se os mockups</w:t>
+      </w:r>
+      <w:r>
+        <w:rPr>
+          <w:sz w:val="24"/>
+        </w:rPr>
+        <w:t xml:space="preserve"> e</w:t>
+      </w:r>
+      <w:r>
+        <w:rPr>
+          <w:sz w:val="24"/>
+        </w:rPr>
+        <w:t xml:space="preserve"> a</w:t>
+      </w:r>
+      <w:r>
+        <w:rPr>
+          <w:sz w:val="24"/>
+        </w:rPr>
+        <w:t xml:space="preserve"> tabela de requisitos estão em sintonia, observam se os mockups estão coerentes graficamente e se não falta nenhuma funcionalidade.</w:t>
+      </w:r>
+      <w:r>
+        <w:rPr>
+          <w:sz w:val="24"/>
+        </w:rPr>
+        <w:t xml:space="preserve"> </w:t>
+      </w:r>
+    </w:p>
+    <w:p>
+      <w:pPr>
+        <w:spacing w:after="156"/>
+        <w:jc w:val="both"/>
+        <w:rPr>
+          <w:sz w:val="24"/>
+        </w:rPr>
+      </w:pPr>
+      <w:r>
+        <w:rPr>
+          <w:sz w:val="24"/>
+        </w:rPr>
+        <w:t>Implementação verifica se tem possibilidade de implementar e sugere soluções, com o objetivo de facilitar o seu trabalho.</w:t>
+      </w:r>
+    </w:p>
+    <w:p>
+      <w:pPr>
+        <w:spacing w:after="156"/>
+        <w:jc w:val="both"/>
+        <w:rPr>
+          <w:sz w:val="24"/>
+        </w:rPr>
+      </w:pPr>
+      <w:r>
+        <w:rPr>
+          <w:sz w:val="24"/>
+        </w:rPr>
+        <w:t>Qualidade verifica se não existem erros ortográficos ou incoerências.</w:t>
+      </w:r>
+    </w:p>
+    <w:p>
+      <w:pPr>
+        <w:spacing w:after="156"/>
+        <w:jc w:val="both"/>
+        <w:rPr>
+          <w:sz w:val="24"/>
+        </w:rPr>
+      </w:pPr>
+      <w:r>
+        <w:rPr>
+          <w:sz w:val="24"/>
+        </w:rPr>
+        <w:t xml:space="preserve">O cliente verifica se os seus objetivos foram cumpridos, sugere alterações com o intuito de melhorar o design, a usabilidade e para facilitar o trabalho a implementação. </w:t>
+      </w:r>
+    </w:p>
+    <w:p>
+      <w:pPr>
+        <w:spacing w:after="156"/>
+        <w:jc w:val="both"/>
+        <w:rPr>
+          <w:sz w:val="24"/>
+        </w:rPr>
+      </w:pPr>
+      <w:r>
+        <w:rPr>
+          <w:sz w:val="24"/>
+        </w:rPr>
+        <w:t>Caso tenham sido encontradas falhas, a equipa de requisitos, deve validar de novo os documentos corrigidos.</w:t>
+      </w:r>
+    </w:p>
+    <w:p>
+      <w:pPr>
+        <w:pStyle w:val="NormalWeb"/>
+        <w:spacing w:before="0" w:beforeAutospacing="0" w:after="0" w:afterAutospacing="0"/>
+        <w:jc w:val="both"/>
+        <w:rPr>
+          <w:rFonts w:asciiTheme="minorHAnsi" w:hAnsiTheme="minorHAnsi" w:cstheme="minorHAnsi"/>
+          <w:color w:val="000000"/>
+          <w:szCs w:val="22"/>
+        </w:rPr>
+      </w:pPr>
+    </w:p>
+    <w:p>
+      <w:pPr>
+        <w:pStyle w:val="NormalWeb"/>
+        <w:spacing w:before="0" w:beforeAutospacing="0" w:after="0" w:afterAutospacing="0"/>
+        <w:jc w:val="both"/>
+        <w:rPr>
+          <w:rFonts w:asciiTheme="minorHAnsi" w:hAnsiTheme="minorHAnsi" w:cstheme="minorHAnsi"/>
+          <w:color w:val="000000"/>
+          <w:szCs w:val="22"/>
+        </w:rPr>
+      </w:pPr>
+    </w:p>
+    <w:p>
+      <w:pPr>
+        <w:pStyle w:val="NormalWeb"/>
+        <w:spacing w:before="0" w:beforeAutospacing="0" w:after="0" w:afterAutospacing="0"/>
+        <w:jc w:val="both"/>
+        <w:rPr>
+          <w:rFonts w:asciiTheme="minorHAnsi" w:hAnsiTheme="minorHAnsi" w:cstheme="minorHAnsi"/>
+          <w:iCs/>
+          <w:color w:val="000000"/>
+          <w:sz w:val="32"/>
+          <w:szCs w:val="28"/>
+        </w:rPr>
+      </w:pPr>
+      <w:r>
+        <w:rPr>
+          <w:rFonts w:asciiTheme="minorHAnsi" w:hAnsiTheme="minorHAnsi" w:cstheme="minorHAnsi"/>
+          <w:iCs/>
+          <w:color w:val="000000"/>
+          <w:sz w:val="32"/>
+          <w:szCs w:val="28"/>
+        </w:rPr>
+        <w:t>Critério de saída:</w:t>
+      </w:r>
+    </w:p>
+    <w:p>
+      <w:pPr>
+        <w:pStyle w:val="NormalWeb"/>
+        <w:spacing w:before="0" w:beforeAutospacing="0" w:after="0" w:afterAutospacing="0"/>
+        <w:jc w:val="both"/>
+        <w:rPr>
+          <w:rFonts w:asciiTheme="minorHAnsi" w:hAnsiTheme="minorHAnsi" w:cstheme="minorHAnsi"/>
+          <w:color w:val="000000"/>
+          <w:szCs w:val="22"/>
+        </w:rPr>
+      </w:pPr>
+    </w:p>
+    <w:p>
+      <w:pPr>
+        <w:pStyle w:val="NormalWeb"/>
+        <w:spacing w:before="0" w:beforeAutospacing="0" w:after="0" w:afterAutospacing="0"/>
+        <w:jc w:val="both"/>
+        <w:rPr>
+          <w:rFonts w:asciiTheme="minorHAnsi" w:hAnsiTheme="minorHAnsi" w:cstheme="minorHAnsi"/>
+          <w:color w:val="000000"/>
+          <w:szCs w:val="22"/>
+        </w:rPr>
+      </w:pPr>
+      <w:r>
+        <w:rPr>
+          <w:rFonts w:asciiTheme="minorHAnsi" w:hAnsiTheme="minorHAnsi" w:cstheme="minorHAnsi"/>
+          <w:color w:val="000000"/>
+          <w:szCs w:val="22"/>
+        </w:rPr>
+        <w:t>Assim que os</w:t>
+      </w:r>
+      <w:r>
+        <w:rPr>
+          <w:rFonts w:asciiTheme="minorHAnsi" w:hAnsiTheme="minorHAnsi" w:cstheme="minorHAnsi"/>
+          <w:color w:val="000000"/>
+          <w:szCs w:val="22"/>
+        </w:rPr>
+        <w:t xml:space="preserve"> mockups </w:t>
+      </w:r>
+      <w:r>
+        <w:rPr>
+          <w:rFonts w:asciiTheme="minorHAnsi" w:hAnsiTheme="minorHAnsi" w:cstheme="minorHAnsi"/>
+          <w:color w:val="000000"/>
+          <w:szCs w:val="22"/>
+        </w:rPr>
+        <w:t>são validados como descrito acima, o processo dá-se como concluído. Os </w:t>
+      </w:r>
+      <w:r>
+        <w:rPr>
+          <w:rFonts w:asciiTheme="minorHAnsi" w:hAnsiTheme="minorHAnsi" w:cstheme="minorHAnsi"/>
+          <w:iCs/>
+          <w:color w:val="000000"/>
+          <w:szCs w:val="22"/>
+        </w:rPr>
+        <w:t>m</w:t>
+      </w:r>
+      <w:r>
+        <w:rPr>
+          <w:rFonts w:asciiTheme="minorHAnsi" w:hAnsiTheme="minorHAnsi" w:cstheme="minorHAnsi"/>
+          <w:iCs/>
+          <w:color w:val="000000"/>
+          <w:szCs w:val="22"/>
+        </w:rPr>
+        <w:t xml:space="preserve">ockups </w:t>
+      </w:r>
+      <w:r>
+        <w:rPr>
+          <w:rFonts w:asciiTheme="minorHAnsi" w:hAnsiTheme="minorHAnsi" w:cstheme="minorHAnsi"/>
+          <w:color w:val="000000"/>
+          <w:szCs w:val="22"/>
+        </w:rPr>
+        <w:t>são enviados à unidade de implementação para que possam elaborar o </w:t>
+      </w:r>
+      <w:r>
+        <w:rPr>
+          <w:rFonts w:asciiTheme="minorHAnsi" w:hAnsiTheme="minorHAnsi" w:cstheme="minorHAnsi"/>
+          <w:iCs/>
+          <w:color w:val="000000"/>
+          <w:szCs w:val="22"/>
+        </w:rPr>
+        <w:t>front-end</w:t>
+      </w:r>
+      <w:r>
+        <w:rPr>
+          <w:rFonts w:asciiTheme="minorHAnsi" w:hAnsiTheme="minorHAnsi" w:cstheme="minorHAnsi"/>
+          <w:color w:val="000000"/>
+          <w:szCs w:val="22"/>
+        </w:rPr>
+        <w:t xml:space="preserve"> e para que entendam o fluxo de navegação da plataforma. Deverão ainda seguir para a equipa de testes de maneira a que possam testar cada um dos requisitos.</w:t>
+      </w:r>
+    </w:p>
+    <w:p>
+      <w:pPr>
+        <w:pStyle w:val="NormalWeb"/>
+        <w:spacing w:before="0" w:beforeAutospacing="0" w:after="0" w:afterAutospacing="0"/>
+        <w:ind w:left="720"/>
+        <w:jc w:val="both"/>
+        <w:rPr>
+          <w:rFonts w:asciiTheme="minorHAnsi" w:hAnsiTheme="minorHAnsi" w:cstheme="minorHAnsi"/>
+          <w:color w:val="000000"/>
+          <w:sz w:val="22"/>
+          <w:szCs w:val="22"/>
+        </w:rPr>
+      </w:pPr>
+    </w:p>
+    <w:p>
+      <w:pPr>
+        <w:pStyle w:val="NormalWeb"/>
+        <w:spacing w:before="0" w:beforeAutospacing="0" w:after="0" w:afterAutospacing="0"/>
+        <w:ind w:left="720"/>
+        <w:jc w:val="both"/>
+        <w:rPr>
+          <w:rFonts w:asciiTheme="minorHAnsi" w:hAnsiTheme="minorHAnsi" w:cstheme="minorHAnsi"/>
+          <w:color w:val="000000"/>
+          <w:szCs w:val="22"/>
+        </w:rPr>
+      </w:pPr>
+    </w:p>
+    <w:p>
+      <w:pPr>
+        <w:pStyle w:val="NormalWeb"/>
+        <w:spacing w:before="0" w:beforeAutospacing="0" w:after="0" w:afterAutospacing="0"/>
+        <w:ind w:left="720"/>
+        <w:jc w:val="both"/>
+        <w:rPr>
+          <w:rFonts w:asciiTheme="minorHAnsi" w:hAnsiTheme="minorHAnsi" w:cstheme="minorHAnsi"/>
+          <w:color w:val="000000"/>
+          <w:szCs w:val="22"/>
+        </w:rPr>
+      </w:pPr>
+    </w:p>
+    <w:p>
+      <w:pPr>
+        <w:pStyle w:val="NormalWeb"/>
+        <w:spacing w:before="0" w:beforeAutospacing="0" w:after="0" w:afterAutospacing="0"/>
+        <w:ind w:left="720"/>
+        <w:jc w:val="both"/>
+        <w:rPr>
+          <w:rFonts w:asciiTheme="minorHAnsi" w:hAnsiTheme="minorHAnsi" w:cstheme="minorHAnsi"/>
+          <w:color w:val="000000"/>
+          <w:szCs w:val="22"/>
+        </w:rPr>
+      </w:pPr>
+    </w:p>
+    <w:p>
+      <w:pPr>
+        <w:pStyle w:val="NormalWeb"/>
+        <w:spacing w:before="0" w:beforeAutospacing="0" w:after="0" w:afterAutospacing="0"/>
+        <w:jc w:val="both"/>
+        <w:rPr>
+          <w:rFonts w:asciiTheme="minorHAnsi" w:hAnsiTheme="minorHAnsi" w:cstheme="minorHAnsi"/>
+          <w:color w:val="000000"/>
+          <w:sz w:val="32"/>
+          <w:szCs w:val="28"/>
+        </w:rPr>
+      </w:pPr>
+      <w:r>
+        <w:rPr>
+          <w:rFonts w:asciiTheme="minorHAnsi" w:hAnsiTheme="minorHAnsi" w:cstheme="minorHAnsi"/>
+          <w:color w:val="000000"/>
+          <w:sz w:val="32"/>
+          <w:szCs w:val="28"/>
+        </w:rPr>
+        <w:t>Métricas de avaliação deste processo:</w:t>
+      </w:r>
+    </w:p>
+    <w:p>
+      <w:pPr>
+        <w:pStyle w:val="NormalWeb"/>
+        <w:spacing w:before="0" w:beforeAutospacing="0" w:after="0" w:afterAutospacing="0"/>
+        <w:jc w:val="both"/>
+        <w:rPr>
+          <w:rFonts w:asciiTheme="minorHAnsi" w:hAnsiTheme="minorHAnsi" w:cstheme="minorHAnsi"/>
+          <w:color w:val="000000"/>
+          <w:szCs w:val="22"/>
+        </w:rPr>
+      </w:pPr>
+    </w:p>
+    <w:p>
+      <w:pPr>
+        <w:pStyle w:val="NormalWeb"/>
+        <w:spacing w:before="0" w:beforeAutospacing="0" w:after="0" w:afterAutospacing="0"/>
+        <w:jc w:val="both"/>
+        <w:rPr>
+          <w:rFonts w:asciiTheme="minorHAnsi" w:hAnsiTheme="minorHAnsi" w:cstheme="minorHAnsi"/>
+          <w:color w:val="000000"/>
+          <w:szCs w:val="22"/>
+        </w:rPr>
+      </w:pPr>
+      <w:r>
+        <w:rPr>
+          <w:rFonts w:asciiTheme="minorHAnsi" w:hAnsiTheme="minorHAnsi" w:cstheme="minorHAnsi"/>
+          <w:color w:val="000000"/>
+          <w:szCs w:val="22"/>
+        </w:rPr>
+        <w:t>Métricas anotadas semanalmente:</w:t>
+      </w:r>
+    </w:p>
+    <w:p>
+      <w:pPr>
+        <w:spacing w:after="0" w:line="240" w:lineRule="auto"/>
+        <w:ind w:firstLine="708"/>
+        <w:jc w:val="both"/>
+        <w:rPr>
+          <w:rFonts w:eastAsia="Times New Roman" w:cstheme="minorHAnsi"/>
+          <w:sz w:val="24"/>
+        </w:rPr>
+      </w:pPr>
+      <w:r>
+        <w:rPr>
+          <w:rFonts w:eastAsia="Times New Roman" w:cstheme="minorHAnsi"/>
+          <w:sz w:val="24"/>
+        </w:rPr>
+        <w:t xml:space="preserve">- </w:t>
+      </w:r>
+      <w:r>
+        <w:rPr>
+          <w:rFonts w:eastAsia="Times New Roman" w:cstheme="minorHAnsi"/>
+          <w:sz w:val="24"/>
+        </w:rPr>
+        <w:t>Número de pessoas envolvidas em cada tarefa;</w:t>
+      </w:r>
+    </w:p>
+    <w:p>
+      <w:pPr>
+        <w:spacing w:after="0" w:line="240" w:lineRule="auto"/>
+        <w:ind w:firstLine="708"/>
+        <w:jc w:val="both"/>
+        <w:rPr>
+          <w:rFonts w:eastAsia="Times New Roman" w:cstheme="minorHAnsi"/>
+          <w:sz w:val="24"/>
+        </w:rPr>
+      </w:pPr>
+      <w:r>
+        <w:rPr>
+          <w:rFonts w:eastAsia="Times New Roman" w:cstheme="minorHAnsi"/>
+          <w:sz w:val="24"/>
+        </w:rPr>
+        <w:t xml:space="preserve">- </w:t>
+      </w:r>
+      <w:r>
+        <w:rPr>
+          <w:rFonts w:eastAsia="Times New Roman" w:cstheme="minorHAnsi"/>
+          <w:sz w:val="24"/>
+        </w:rPr>
+        <w:t>Número de </w:t>
+      </w:r>
+      <w:r>
+        <w:rPr>
+          <w:rFonts w:eastAsia="Times New Roman" w:cstheme="minorHAnsi"/>
+          <w:i/>
+          <w:iCs/>
+          <w:sz w:val="24"/>
+        </w:rPr>
+        <w:t>mockups </w:t>
+      </w:r>
+      <w:r>
+        <w:rPr>
+          <w:rFonts w:eastAsia="Times New Roman" w:cstheme="minorHAnsi"/>
+          <w:sz w:val="24"/>
+        </w:rPr>
+        <w:t>(novos, finalizados, alterados, total)</w:t>
+      </w:r>
+    </w:p>
+    <w:p>
+      <w:pPr>
+        <w:jc w:val="both"/>
+        <w:rPr>
+          <w:rFonts w:cstheme="minorHAnsi"/>
+          <w:sz w:val="24"/>
+        </w:rPr>
+      </w:pPr>
+    </w:p>
+    <w:p>
+      <w:pPr>
+        <w:jc w:val="both"/>
+        <w:rPr>
+          <w:rFonts w:cstheme="minorHAnsi"/>
+          <w:sz w:val="32"/>
+        </w:rPr>
+      </w:pPr>
+      <w:r>
+        <w:rPr>
+          <w:rFonts w:cstheme="minorHAnsi"/>
+          <w:sz w:val="32"/>
+        </w:rPr>
+        <w:t>Output</w:t>
+      </w:r>
+      <w:r>
+        <w:rPr>
+          <w:rFonts w:cstheme="minorHAnsi"/>
+          <w:sz w:val="32"/>
+        </w:rPr>
+        <w:t>s (artefactos)</w:t>
+      </w:r>
+      <w:r>
+        <w:rPr>
+          <w:rFonts w:cstheme="minorHAnsi"/>
+          <w:sz w:val="32"/>
+        </w:rPr>
+        <w:t>:</w:t>
+      </w:r>
+    </w:p>
+    <w:p>
+      <w:pPr>
+        <w:jc w:val="both"/>
+        <w:rPr>
+          <w:rFonts w:cstheme="minorHAnsi"/>
+        </w:rPr>
+      </w:pPr>
+      <w:r>
+        <w:rPr>
+          <w:rFonts w:cstheme="minorHAnsi"/>
+          <w:sz w:val="24"/>
+        </w:rPr>
+        <w:t>2 documentos: c</w:t>
+      </w:r>
+      <w:r>
+        <w:rPr>
+          <w:rFonts w:cstheme="minorHAnsi"/>
+          <w:sz w:val="24"/>
+        </w:rPr>
+        <w:t>onjunto de mockups</w:t>
+      </w:r>
+      <w:r>
+        <w:rPr>
+          <w:rFonts w:cstheme="minorHAnsi"/>
+          <w:sz w:val="24"/>
+        </w:rPr>
+        <w:t>.</w:t>
+      </w:r>
+    </w:p>
+    <w:p>
+      <w:pPr>
+        <w:jc w:val="both"/>
+        <w:rPr>
+          <w:rFonts w:cstheme="minorHAnsi"/>
+          <w:sz w:val="32"/>
+        </w:rPr>
+      </w:pPr>
+    </w:p>
+    <w:p>
+      <w:pPr>
+        <w:jc w:val="both"/>
+        <w:rPr>
+          <w:rFonts w:cstheme="minorHAnsi"/>
+        </w:rPr>
+      </w:pPr>
+      <w:r>
+        <w:rPr>
+          <w:rFonts w:cstheme="minorHAnsi"/>
+          <w:sz w:val="32"/>
+        </w:rPr>
+        <w:t>Lifecycle:</w:t>
+      </w:r>
+    </w:p>
+    <w:p>
+      <w:pPr>
+        <w:jc w:val="both"/>
+        <w:rPr>
+          <w:rFonts w:cstheme="minorHAnsi"/>
+          <w:sz w:val="24"/>
+        </w:rPr>
+      </w:pPr>
+      <w:r>
+        <w:rPr>
+          <w:rFonts w:cstheme="minorHAnsi"/>
+          <w:sz w:val="24"/>
+        </w:rPr>
+        <w:t>Mockups:</w:t>
+      </w:r>
+    </w:p>
+    <w:p>
+      <w:pPr>
+        <w:jc w:val="both"/>
+        <w:rPr>
+          <w:rFonts w:cstheme="minorHAnsi"/>
+          <w:sz w:val="24"/>
+          <w:szCs w:val="24"/>
+        </w:rPr>
+      </w:pPr>
+      <w:r>
+        <w:rPr>
+          <w:rFonts w:cstheme="minorHAnsi"/>
+          <w:sz w:val="24"/>
+          <w:szCs w:val="24"/>
+        </w:rPr>
+        <w:t xml:space="preserve">Versão 1 - Mockups terminados a </w:t>
+      </w:r>
+      <w:r>
+        <w:rPr>
+          <w:rFonts w:cstheme="minorHAnsi"/>
+          <w:sz w:val="24"/>
+          <w:szCs w:val="24"/>
+        </w:rPr>
+        <w:t>25</w:t>
+      </w:r>
+      <w:r>
+        <w:rPr>
+          <w:rFonts w:cstheme="minorHAnsi"/>
+          <w:sz w:val="24"/>
+          <w:szCs w:val="24"/>
+        </w:rPr>
+        <w:t>-</w:t>
+      </w:r>
+      <w:r>
+        <w:rPr>
+          <w:rFonts w:cstheme="minorHAnsi"/>
+          <w:sz w:val="24"/>
+          <w:szCs w:val="24"/>
+        </w:rPr>
+        <w:t>09</w:t>
+      </w:r>
+      <w:r>
+        <w:rPr>
+          <w:rFonts w:cstheme="minorHAnsi"/>
+          <w:sz w:val="24"/>
+          <w:szCs w:val="24"/>
+        </w:rPr>
+        <w:t>-201</w:t>
+      </w:r>
+      <w:r>
+        <w:rPr>
+          <w:rFonts w:cstheme="minorHAnsi"/>
+          <w:sz w:val="24"/>
+          <w:szCs w:val="24"/>
+        </w:rPr>
+        <w:t>8, após</w:t>
+      </w:r>
+      <w:r>
+        <w:rPr>
+          <w:rFonts w:cstheme="minorHAnsi"/>
+          <w:sz w:val="24"/>
+          <w:szCs w:val="24"/>
+        </w:rPr>
+        <w:t xml:space="preserve"> primeira reunião com o cliente e</w:t>
+      </w:r>
+      <w:r>
+        <w:rPr>
+          <w:rFonts w:cstheme="minorHAnsi"/>
+          <w:sz w:val="24"/>
+          <w:szCs w:val="24"/>
+        </w:rPr>
+        <w:t xml:space="preserve">m conjunto </w:t>
+      </w:r>
+      <w:r>
+        <w:rPr>
+          <w:rFonts w:cstheme="minorHAnsi"/>
+          <w:sz w:val="24"/>
+          <w:szCs w:val="24"/>
+        </w:rPr>
+        <w:t>com a unidade de requisitos.</w:t>
+      </w:r>
+    </w:p>
+    <w:p>
+      <w:pPr>
+        <w:jc w:val="both"/>
+        <w:rPr>
+          <w:rFonts w:cstheme="minorHAnsi"/>
+          <w:sz w:val="24"/>
+          <w:szCs w:val="24"/>
+        </w:rPr>
+      </w:pPr>
+      <w:r>
+        <w:rPr>
+          <w:rFonts w:cstheme="minorHAnsi"/>
+          <w:sz w:val="24"/>
+          <w:szCs w:val="24"/>
+        </w:rPr>
+        <w:t>Versão 2- Mockupps terminados a 28-09-2018 com as alterações pedidas pelo cliente.</w:t>
+      </w:r>
+    </w:p>
+    <w:p>
+      <w:pPr>
+        <w:jc w:val="both"/>
+        <w:rPr>
+          <w:rFonts w:cstheme="minorHAnsi"/>
+          <w:sz w:val="24"/>
+          <w:szCs w:val="24"/>
+        </w:rPr>
+      </w:pPr>
+      <w:r>
+        <w:rPr>
+          <w:rFonts w:cstheme="minorHAnsi"/>
+          <w:sz w:val="24"/>
+          <w:szCs w:val="24"/>
+        </w:rPr>
+        <w:t>Versão 3- Mockups terminados a 15-10-2018 com os mockups da sprint 2.</w:t>
+      </w:r>
+    </w:p>
+    <w:p>
+      <w:pPr>
+        <w:jc w:val="both"/>
+        <w:rPr>
+          <w:rFonts w:cstheme="minorHAnsi"/>
+          <w:sz w:val="24"/>
+          <w:szCs w:val="24"/>
+        </w:rPr>
+      </w:pPr>
+      <w:r>
+        <w:rPr>
+          <w:rFonts w:cstheme="minorHAnsi"/>
+          <w:sz w:val="24"/>
+          <w:szCs w:val="24"/>
+        </w:rPr>
+        <w:t>Versão 4- Mockups terminados a 28-10-2018 após implementação pedir mockups mais específicos e mockups de páginas em falta.</w:t>
+      </w:r>
+    </w:p>
+    <w:p>
+      <w:pPr>
+        <w:jc w:val="both"/>
+        <w:rPr>
+          <w:rFonts w:cstheme="minorHAnsi"/>
+          <w:sz w:val="24"/>
+          <w:szCs w:val="24"/>
+        </w:rPr>
+      </w:pPr>
+      <w:r>
+        <w:rPr>
+          <w:rFonts w:cstheme="minorHAnsi"/>
+          <w:sz w:val="24"/>
+          <w:szCs w:val="24"/>
+        </w:rPr>
+        <w:t>Versão 5- Mockups terminados em 10-11-2018 com o redesign dos mockups, após reunião com cliente no dia 09-11-18.</w:t>
+      </w:r>
+    </w:p>
+    <w:p>
+      <w:pPr>
+        <w:jc w:val="both"/>
+        <w:rPr>
+          <w:rFonts w:cstheme="minorHAnsi"/>
+          <w:sz w:val="24"/>
+          <w:szCs w:val="24"/>
+        </w:rPr>
+      </w:pPr>
+      <w:r>
+        <w:rPr>
+          <w:rFonts w:cstheme="minorHAnsi"/>
+          <w:sz w:val="24"/>
+          <w:szCs w:val="24"/>
+        </w:rPr>
+        <w:t>Versão 6- Mockups terminados em 12-11-2018 com os objetivos de sprint 3 quase estabilizados.</w:t>
+      </w:r>
+    </w:p>
+    <w:p>
+      <w:pPr>
+        <w:jc w:val="both"/>
+        <w:rPr>
+          <w:rFonts w:cstheme="minorHAnsi"/>
+          <w:sz w:val="24"/>
+          <w:szCs w:val="24"/>
+        </w:rPr>
+      </w:pPr>
+      <w:r>
+        <w:rPr>
+          <w:rFonts w:cstheme="minorHAnsi"/>
+          <w:sz w:val="24"/>
+          <w:szCs w:val="24"/>
+        </w:rPr>
+        <w:t>Versão 7- Mockups terminados a 13-11-2018, após remoção de fotografias dos utilizadores nos posts (versão final dos mockups da sprint 3).</w:t>
+      </w:r>
+    </w:p>
+    <w:p>
+      <w:pPr>
+        <w:jc w:val="both"/>
+        <w:rPr>
+          <w:rFonts w:cstheme="minorHAnsi"/>
+          <w:sz w:val="24"/>
+          <w:szCs w:val="24"/>
+        </w:rPr>
+      </w:pPr>
+    </w:p>
+    <w:p>
+      <w:pPr>
+        <w:jc w:val="both"/>
+        <w:rPr>
+          <w:rFonts w:cstheme="minorHAnsi"/>
+          <w:sz w:val="24"/>
+        </w:rPr>
+      </w:pPr>
+    </w:p>
+    <w:p>
+      <w:pPr>
+        <w:jc w:val="both"/>
+        <w:rPr>
+          <w:rFonts w:cstheme="minorHAnsi"/>
+          <w:bCs/>
+          <w:sz w:val="32"/>
+          <w:szCs w:val="24"/>
+        </w:rPr>
+      </w:pPr>
+      <w:r>
+        <w:rPr>
+          <w:rFonts w:cstheme="minorHAnsi"/>
+          <w:bCs/>
+          <w:sz w:val="32"/>
+          <w:szCs w:val="24"/>
+        </w:rPr>
+        <w:t>Monitorização deste processo pela equipa de qualidade:</w:t>
+      </w:r>
+    </w:p>
+    <w:p>
+      <w:pPr>
+        <w:jc w:val="both"/>
+        <w:rPr>
+          <w:rFonts w:cstheme="minorHAnsi"/>
+          <w:sz w:val="24"/>
+        </w:rPr>
+      </w:pPr>
+      <w:r>
+        <w:rPr>
+          <w:rFonts w:cstheme="minorHAnsi"/>
+          <w:sz w:val="24"/>
+        </w:rPr>
+        <w:t xml:space="preserve">Assim que os mockups e o diagrama de navegação são </w:t>
+      </w:r>
+      <w:r>
+        <w:rPr>
+          <w:rFonts w:cstheme="minorHAnsi"/>
+          <w:sz w:val="24"/>
+        </w:rPr>
+        <w:t>concluídos, são colocados no GitHub para que a equipa de Qualidade possa validar.</w:t>
+      </w:r>
+    </w:p>
+    <w:p>
+      <w:pPr>
+        <w:jc w:val="both"/>
+        <w:rPr>
+          <w:rFonts w:cstheme="minorHAnsi"/>
+          <w:sz w:val="24"/>
+        </w:rPr>
+      </w:pPr>
+    </w:p>
+    <w:p>
+      <w:pPr>
+        <w:jc w:val="both"/>
+        <w:rPr>
+          <w:rFonts w:cstheme="minorHAnsi"/>
+          <w:sz w:val="24"/>
+        </w:rPr>
+      </w:pPr>
+    </w:p>
+    <w:p>
+      <w:pPr>
+        <w:jc w:val="both"/>
+        <w:rPr>
+          <w:rFonts w:cstheme="minorHAnsi"/>
+          <w:sz w:val="24"/>
+        </w:rPr>
+      </w:pPr>
+    </w:p>
+    <w:p>
+      <w:pPr>
+        <w:jc w:val="both"/>
+        <w:rPr>
+          <w:rFonts w:cstheme="minorHAnsi"/>
+          <w:sz w:val="24"/>
+        </w:rPr>
+      </w:pPr>
+    </w:p>
+    <w:p>
+      <w:pPr>
+        <w:jc w:val="both"/>
+        <w:rPr>
+          <w:rFonts w:cstheme="minorHAnsi"/>
+          <w:sz w:val="24"/>
+        </w:rPr>
+      </w:pPr>
+    </w:p>
+    <w:p>
+      <w:pPr>
+        <w:jc w:val="both"/>
+        <w:rPr>
+          <w:rFonts w:cstheme="minorHAnsi"/>
+          <w:sz w:val="24"/>
+        </w:rPr>
+      </w:pPr>
+    </w:p>
+    <w:p>
+      <w:pPr>
+        <w:jc w:val="both"/>
+        <w:rPr>
+          <w:rFonts w:cstheme="minorHAnsi"/>
+          <w:sz w:val="24"/>
+        </w:rPr>
+      </w:pPr>
+    </w:p>
+    <w:p>
+      <w:pPr>
+        <w:jc w:val="both"/>
+        <w:rPr>
+          <w:rFonts w:cstheme="minorHAnsi"/>
+          <w:sz w:val="24"/>
+        </w:rPr>
+      </w:pPr>
+    </w:p>
+    <w:p>
+      <w:pPr>
+        <w:jc w:val="both"/>
+        <w:rPr>
+          <w:rFonts w:cstheme="minorHAnsi"/>
+          <w:sz w:val="24"/>
+        </w:rPr>
+      </w:pPr>
+    </w:p>
+    <w:p>
+      <w:pPr>
+        <w:jc w:val="both"/>
+        <w:rPr>
+          <w:rFonts w:cstheme="minorHAnsi"/>
+          <w:sz w:val="24"/>
+        </w:rPr>
+      </w:pPr>
+    </w:p>
+    <w:p>
+      <w:pPr>
+        <w:jc w:val="both"/>
+        <w:rPr>
+          <w:rFonts w:cstheme="minorHAnsi"/>
+          <w:sz w:val="24"/>
+        </w:rPr>
+      </w:pPr>
+    </w:p>
+    <w:p>
+      <w:pPr>
+        <w:jc w:val="both"/>
+        <w:rPr>
+          <w:rFonts w:cstheme="minorHAnsi"/>
+          <w:sz w:val="24"/>
+        </w:rPr>
+      </w:pPr>
+    </w:p>
+    <w:p>
+      <w:pPr>
+        <w:jc w:val="both"/>
+        <w:rPr>
+          <w:rFonts w:cstheme="minorHAnsi"/>
+          <w:sz w:val="24"/>
+        </w:rPr>
+      </w:pPr>
+    </w:p>
+    <w:p>
+      <w:pPr>
+        <w:jc w:val="both"/>
+        <w:rPr>
+          <w:rFonts w:cstheme="minorHAnsi"/>
+          <w:sz w:val="24"/>
+        </w:rPr>
+      </w:pPr>
+    </w:p>
+    <w:p>
+      <w:pPr>
+        <w:jc w:val="both"/>
+        <w:rPr>
+          <w:rFonts w:cstheme="minorHAnsi"/>
+          <w:sz w:val="24"/>
+        </w:rPr>
+      </w:pPr>
+    </w:p>
+    <w:p>
+      <w:pPr>
+        <w:jc w:val="both"/>
+        <w:rPr>
+          <w:rFonts w:cstheme="minorHAnsi"/>
+          <w:sz w:val="24"/>
+        </w:rPr>
+      </w:pPr>
+    </w:p>
+    <w:p>
+      <w:pPr>
+        <w:jc w:val="both"/>
+        <w:rPr>
+          <w:rFonts w:cstheme="minorHAnsi"/>
+          <w:sz w:val="24"/>
+        </w:rPr>
+      </w:pPr>
+    </w:p>
+    <w:p>
+      <w:pPr>
+        <w:jc w:val="both"/>
+        <w:rPr>
+          <w:rFonts w:cstheme="minorHAnsi"/>
+          <w:sz w:val="24"/>
+        </w:rPr>
+      </w:pPr>
+    </w:p>
+    <w:p>
+      <w:pPr>
+        <w:jc w:val="both"/>
+        <w:rPr>
+          <w:rFonts w:cstheme="minorHAnsi"/>
+          <w:sz w:val="24"/>
+        </w:rPr>
+      </w:pPr>
+    </w:p>
+    <w:p>
+      <w:pPr>
+        <w:jc w:val="both"/>
+        <w:rPr>
+          <w:rFonts w:cstheme="minorHAnsi"/>
+          <w:sz w:val="24"/>
+        </w:rPr>
+      </w:pPr>
+    </w:p>
+    <w:p>
+      <w:pPr>
+        <w:jc w:val="both"/>
+        <w:rPr>
+          <w:rFonts w:cstheme="minorHAnsi"/>
+          <w:sz w:val="24"/>
+        </w:rPr>
+      </w:pPr>
+    </w:p>
+    <w:p>
+      <w:pPr>
+        <w:jc w:val="both"/>
+        <w:rPr>
+          <w:rFonts w:cstheme="minorHAnsi"/>
+          <w:sz w:val="24"/>
+        </w:rPr>
+      </w:pPr>
+    </w:p>
+    <w:p>
+      <w:pPr>
+        <w:jc w:val="both"/>
+        <w:rPr>
+          <w:rFonts w:cstheme="minorHAnsi"/>
+          <w:sz w:val="24"/>
+        </w:rPr>
+      </w:pPr>
+    </w:p>
+    <w:p>
+      <w:pPr>
+        <w:jc w:val="both"/>
+        <w:rPr>
+          <w:rFonts w:cstheme="minorHAnsi"/>
+          <w:sz w:val="24"/>
+        </w:rPr>
+      </w:pPr>
+    </w:p>
+    <w:p>
+      <w:pPr>
+        <w:jc w:val="both"/>
+        <w:rPr>
+          <w:rFonts w:cstheme="minorHAnsi"/>
+          <w:sz w:val="24"/>
+        </w:rPr>
+      </w:pPr>
+    </w:p>
+    <w:p>
+      <w:pPr>
+        <w:pStyle w:val="Heading3"/>
+        <w:spacing w:before="0"/>
+        <w:jc w:val="both"/>
+        <w:rPr>
+          <w:rFonts w:asciiTheme="minorHAnsi" w:eastAsia="Times New Roman" w:hAnsiTheme="minorHAnsi" w:cstheme="minorHAnsi"/>
+          <w:b/>
+          <w:color w:val="000000"/>
           <w:sz w:val="40"/>
-        </w:rPr>
-      </w:pPr>
-      <w:r>
-        <w:rPr>
+          <w:szCs w:val="28"/>
+        </w:rPr>
+      </w:pPr>
+      <w:r>
+        <w:rPr>
+          <w:rFonts w:asciiTheme="minorHAnsi" w:eastAsia="Times New Roman" w:hAnsiTheme="minorHAnsi" w:cstheme="minorHAnsi"/>
           <w:b/>
+          <w:color w:val="000000"/>
           <w:sz w:val="40"/>
+          <w:szCs w:val="28"/>
         </w:rPr>
         <w:lastRenderedPageBreak/>
-        <w:t>MQ_REQ_MOCKUPS</w:t>
-      </w:r>
+        <w:t>MQ_LABSYNC_REQ_SRS</w:t>
+      </w:r>
+    </w:p>
+    <w:p>
+      <w:pPr>
+        <w:pStyle w:val="NormalWeb"/>
+        <w:spacing w:before="0" w:beforeAutospacing="0" w:after="0" w:afterAutospacing="0"/>
+        <w:jc w:val="both"/>
+        <w:rPr>
+          <w:rFonts w:asciiTheme="minorHAnsi" w:hAnsiTheme="minorHAnsi" w:cstheme="minorHAnsi"/>
+          <w:color w:val="000000"/>
+          <w:sz w:val="32"/>
+          <w:szCs w:val="28"/>
+        </w:rPr>
+      </w:pPr>
     </w:p>
     <w:tbl>
       <w:tblPr>
@@ -2038,21 +3906,14 @@
             <w:pPr>
               <w:spacing w:after="156"/>
               <w:ind w:firstLine="0"/>
-              <w:rPr>
-                <w:szCs w:val="28"/>
-              </w:rPr>
             </w:pPr>
             <w:r>
               <w:rPr>
                 <w:b/>
-                <w:szCs w:val="28"/>
               </w:rPr>
               <w:t>Disciplina:</w:t>
             </w:r>
             <w:r>
-              <w:rPr>
-                <w:szCs w:val="28"/>
-              </w:rPr>
               <w:t xml:space="preserve"> Requisitos</w:t>
             </w:r>
           </w:p>
@@ -2065,21 +3926,14 @@
             <w:pPr>
               <w:spacing w:after="156"/>
               <w:ind w:firstLine="0"/>
-              <w:rPr>
-                <w:szCs w:val="28"/>
-              </w:rPr>
             </w:pPr>
             <w:r>
               <w:rPr>
                 <w:b/>
-                <w:szCs w:val="28"/>
               </w:rPr>
               <w:t>Coordenador:</w:t>
             </w:r>
             <w:r>
-              <w:rPr>
-                <w:szCs w:val="28"/>
-              </w:rPr>
               <w:t xml:space="preserve"> Eduardo Guerra</w:t>
             </w:r>
           </w:p>
@@ -2094,21 +3948,14 @@
             <w:pPr>
               <w:spacing w:after="156"/>
               <w:ind w:firstLine="0"/>
-              <w:rPr>
-                <w:szCs w:val="28"/>
-              </w:rPr>
             </w:pPr>
             <w:r>
               <w:rPr>
                 <w:b/>
-                <w:szCs w:val="28"/>
               </w:rPr>
               <w:t>Status:</w:t>
             </w:r>
             <w:r>
-              <w:rPr>
-                <w:szCs w:val="28"/>
-              </w:rPr>
               <w:t xml:space="preserve"> concluded</w:t>
             </w:r>
           </w:p>
@@ -2121,21 +3968,14 @@
             <w:pPr>
               <w:spacing w:after="156"/>
               <w:ind w:firstLine="0"/>
-              <w:rPr>
-                <w:szCs w:val="28"/>
-              </w:rPr>
             </w:pPr>
             <w:r>
               <w:rPr>
                 <w:b/>
-                <w:szCs w:val="28"/>
               </w:rPr>
               <w:t>Vice:</w:t>
             </w:r>
             <w:r>
-              <w:rPr>
-                <w:szCs w:val="28"/>
-              </w:rPr>
               <w:t xml:space="preserve"> Carolina Batista</w:t>
             </w:r>
           </w:p>
@@ -2144,241 +3984,256 @@
     </w:tbl>
     <w:p>
       <w:pPr>
+        <w:pStyle w:val="NormalWeb"/>
+        <w:spacing w:before="0" w:beforeAutospacing="0" w:after="0" w:afterAutospacing="0"/>
+        <w:jc w:val="both"/>
+        <w:rPr>
+          <w:rFonts w:asciiTheme="minorHAnsi" w:hAnsiTheme="minorHAnsi" w:cstheme="minorHAnsi"/>
+          <w:color w:val="000000"/>
+          <w:sz w:val="32"/>
+          <w:szCs w:val="28"/>
+        </w:rPr>
+      </w:pPr>
+    </w:p>
+    <w:p>
+      <w:pPr>
+        <w:pStyle w:val="NormalWeb"/>
+        <w:spacing w:before="0" w:beforeAutospacing="0" w:after="0" w:afterAutospacing="0"/>
+        <w:jc w:val="both"/>
+        <w:rPr>
+          <w:rFonts w:asciiTheme="minorHAnsi" w:hAnsiTheme="minorHAnsi" w:cstheme="minorHAnsi"/>
+          <w:b/>
+          <w:color w:val="000000"/>
+          <w:sz w:val="32"/>
+          <w:szCs w:val="28"/>
+        </w:rPr>
+      </w:pPr>
+      <w:r>
+        <w:rPr>
+          <w:rFonts w:asciiTheme="minorHAnsi" w:hAnsiTheme="minorHAnsi" w:cstheme="minorHAnsi"/>
+          <w:b/>
+          <w:color w:val="000000"/>
+          <w:sz w:val="32"/>
+          <w:szCs w:val="28"/>
+        </w:rPr>
+        <w:t>Descrição do processo:</w:t>
+      </w:r>
+    </w:p>
+    <w:p>
+      <w:pPr>
+        <w:pStyle w:val="NormalWeb"/>
+        <w:spacing w:before="0" w:beforeAutospacing="0" w:afterAutospacing="0"/>
+        <w:jc w:val="both"/>
+        <w:rPr>
+          <w:rFonts w:asciiTheme="minorHAnsi" w:hAnsiTheme="minorHAnsi" w:cstheme="minorHAnsi"/>
+          <w:color w:val="000000"/>
+        </w:rPr>
+      </w:pPr>
+    </w:p>
+    <w:p>
+      <w:pPr>
+        <w:pStyle w:val="NormalWeb"/>
+        <w:spacing w:before="0" w:beforeAutospacing="0" w:afterAutospacing="0"/>
+        <w:jc w:val="both"/>
+        <w:rPr>
+          <w:rFonts w:asciiTheme="minorHAnsi" w:hAnsiTheme="minorHAnsi" w:cstheme="minorHAnsi"/>
+          <w:color w:val="000000"/>
+          <w:sz w:val="28"/>
+        </w:rPr>
+      </w:pPr>
+      <w:r>
+        <w:rPr>
+          <w:rFonts w:asciiTheme="minorHAnsi" w:hAnsiTheme="minorHAnsi" w:cstheme="minorHAnsi"/>
+          <w:color w:val="000000"/>
+          <w:sz w:val="28"/>
+        </w:rPr>
+        <w:t>Este é o documento que contem grande volume de trabalho da unidade de requisitos, ou seja contém os mockups com as respetivas legendas, o diagrama de navegação, fluxo de interação e os casos de uso.</w:t>
+      </w:r>
+    </w:p>
+    <w:p>
+      <w:pPr>
+        <w:pStyle w:val="NormalWeb"/>
+        <w:spacing w:before="0" w:beforeAutospacing="0" w:after="0" w:afterAutospacing="0"/>
+        <w:jc w:val="both"/>
+        <w:rPr>
+          <w:rFonts w:asciiTheme="minorHAnsi" w:hAnsiTheme="minorHAnsi" w:cstheme="minorHAnsi"/>
+          <w:color w:val="000000"/>
+          <w:szCs w:val="22"/>
+        </w:rPr>
+      </w:pPr>
+    </w:p>
+    <w:p>
+      <w:pPr>
+        <w:pStyle w:val="NormalWeb"/>
+        <w:spacing w:before="0" w:beforeAutospacing="0" w:after="0" w:afterAutospacing="0"/>
+        <w:jc w:val="both"/>
+        <w:rPr>
+          <w:rFonts w:asciiTheme="minorHAnsi" w:hAnsiTheme="minorHAnsi" w:cstheme="minorHAnsi"/>
+          <w:color w:val="000000"/>
+          <w:szCs w:val="22"/>
+        </w:rPr>
+      </w:pPr>
+    </w:p>
+    <w:p>
+      <w:pPr>
+        <w:pStyle w:val="NormalWeb"/>
+        <w:spacing w:before="0" w:beforeAutospacing="0" w:after="0" w:afterAutospacing="0"/>
+        <w:jc w:val="both"/>
+        <w:rPr>
+          <w:rFonts w:asciiTheme="minorHAnsi" w:hAnsiTheme="minorHAnsi" w:cstheme="minorHAnsi"/>
+          <w:b/>
+          <w:color w:val="000000"/>
+          <w:szCs w:val="22"/>
+        </w:rPr>
+      </w:pPr>
+      <w:r>
+        <w:rPr>
+          <w:rFonts w:asciiTheme="minorHAnsi" w:hAnsiTheme="minorHAnsi" w:cstheme="minorHAnsi"/>
+          <w:b/>
+          <w:iCs/>
+          <w:color w:val="000000"/>
+          <w:sz w:val="32"/>
+          <w:szCs w:val="28"/>
+        </w:rPr>
+        <w:t>Input:</w:t>
+      </w:r>
+    </w:p>
+    <w:p>
+      <w:pPr>
+        <w:pStyle w:val="NormalWeb"/>
+        <w:spacing w:before="0" w:beforeAutospacing="0" w:after="0" w:afterAutospacing="0"/>
+        <w:jc w:val="both"/>
+        <w:rPr>
+          <w:rFonts w:asciiTheme="minorHAnsi" w:hAnsiTheme="minorHAnsi" w:cstheme="minorHAnsi"/>
+          <w:color w:val="000000"/>
+          <w:szCs w:val="22"/>
+        </w:rPr>
+      </w:pPr>
+    </w:p>
+    <w:p>
+      <w:pPr>
+        <w:pStyle w:val="NormalWeb"/>
+        <w:spacing w:before="0" w:beforeAutospacing="0" w:after="0" w:afterAutospacing="0"/>
+        <w:jc w:val="both"/>
+        <w:rPr>
+          <w:rFonts w:asciiTheme="minorHAnsi" w:hAnsiTheme="minorHAnsi" w:cstheme="minorHAnsi"/>
+          <w:color w:val="000000"/>
+          <w:sz w:val="28"/>
+          <w:szCs w:val="22"/>
+        </w:rPr>
+      </w:pPr>
+      <w:r>
+        <w:rPr>
+          <w:rFonts w:asciiTheme="minorHAnsi" w:hAnsiTheme="minorHAnsi" w:cstheme="minorHAnsi"/>
+          <w:color w:val="000000"/>
+          <w:sz w:val="28"/>
+          <w:szCs w:val="22"/>
+        </w:rPr>
+        <w:t>Os artefactos gerados pelo processo anterior, ou seja, os documentos da tabela de requisitos e das mockups foram usados como input para iniciar este processo.</w:t>
+      </w:r>
+    </w:p>
+    <w:p>
+      <w:pPr>
+        <w:pStyle w:val="NormalWeb"/>
+        <w:spacing w:before="0" w:beforeAutospacing="0" w:after="0" w:afterAutospacing="0"/>
+        <w:jc w:val="both"/>
+        <w:rPr>
+          <w:rFonts w:asciiTheme="minorHAnsi" w:hAnsiTheme="minorHAnsi" w:cstheme="minorHAnsi"/>
+          <w:color w:val="000000"/>
+          <w:szCs w:val="22"/>
+        </w:rPr>
+      </w:pPr>
+      <w:r>
+        <w:rPr>
+          <w:rFonts w:asciiTheme="minorHAnsi" w:hAnsiTheme="minorHAnsi" w:cstheme="minorHAnsi"/>
+          <w:color w:val="000000"/>
+          <w:szCs w:val="22"/>
+        </w:rPr>
+        <w:tab/>
+      </w:r>
+    </w:p>
+    <w:p>
+      <w:pPr>
+        <w:pStyle w:val="NormalWeb"/>
+        <w:spacing w:before="0" w:beforeAutospacing="0" w:after="0" w:afterAutospacing="0"/>
+        <w:jc w:val="both"/>
+        <w:rPr>
+          <w:rFonts w:asciiTheme="minorHAnsi" w:hAnsiTheme="minorHAnsi" w:cstheme="minorHAnsi"/>
+          <w:color w:val="000000"/>
+          <w:szCs w:val="22"/>
+        </w:rPr>
+      </w:pPr>
+    </w:p>
+    <w:p>
+      <w:pPr>
+        <w:pStyle w:val="NormalWeb"/>
+        <w:spacing w:before="0" w:beforeAutospacing="0" w:after="0" w:afterAutospacing="0"/>
+        <w:jc w:val="both"/>
+        <w:rPr>
+          <w:rFonts w:asciiTheme="minorHAnsi" w:hAnsiTheme="minorHAnsi" w:cstheme="minorHAnsi"/>
+          <w:color w:val="000000"/>
+          <w:szCs w:val="22"/>
+        </w:rPr>
+      </w:pPr>
+    </w:p>
+    <w:p>
+      <w:pPr>
+        <w:pStyle w:val="NormalWeb"/>
+        <w:spacing w:before="0" w:beforeAutospacing="0" w:after="0" w:afterAutospacing="0"/>
+        <w:jc w:val="both"/>
+        <w:rPr>
+          <w:rFonts w:asciiTheme="minorHAnsi" w:hAnsiTheme="minorHAnsi" w:cstheme="minorHAnsi"/>
+          <w:b/>
+          <w:iCs/>
+          <w:color w:val="000000"/>
+          <w:sz w:val="32"/>
+          <w:szCs w:val="28"/>
+        </w:rPr>
+      </w:pPr>
+      <w:r>
+        <w:rPr>
+          <w:rFonts w:asciiTheme="minorHAnsi" w:hAnsiTheme="minorHAnsi" w:cstheme="minorHAnsi"/>
+          <w:b/>
+          <w:iCs/>
+          <w:color w:val="000000"/>
+          <w:sz w:val="32"/>
+          <w:szCs w:val="28"/>
+        </w:rPr>
+        <w:t>Critério de entrada/ativação:</w:t>
+      </w:r>
+    </w:p>
+    <w:p>
+      <w:pPr>
+        <w:spacing w:after="156"/>
+        <w:jc w:val="both"/>
+        <w:rPr>
+          <w:rFonts w:eastAsiaTheme="minorHAnsi" w:cstheme="minorHAnsi"/>
+          <w:sz w:val="24"/>
+          <w:szCs w:val="24"/>
+        </w:rPr>
+      </w:pPr>
+    </w:p>
+    <w:p>
+      <w:pPr>
         <w:spacing w:after="156"/>
         <w:ind w:firstLine="0"/>
-        <w:rPr>
-          <w:szCs w:val="28"/>
-        </w:rPr>
+        <w:jc w:val="both"/>
+      </w:pPr>
+      <w:r>
+        <w:t xml:space="preserve">Para iniciar este processo é de extrema importância que a tabela de requisitos e as mockups estejam devidamente validados, já que vão servir de base na construção do documento ou farão parte do mesmo. </w:t>
+      </w:r>
+    </w:p>
+    <w:p>
+      <w:pPr>
+        <w:spacing w:after="156"/>
+        <w:jc w:val="both"/>
       </w:pPr>
     </w:p>
     <w:p>
       <w:pPr>
         <w:spacing w:after="156"/>
         <w:ind w:firstLine="0"/>
-      </w:pPr>
-      <w:r>
-        <w:t>Tendo como base a tabela de requisitos, é po</w:t>
-      </w:r>
-      <w:r>
-        <w:t>ssível reunir com os membros da unidade</w:t>
-      </w:r>
-      <w:r>
-        <w:t xml:space="preserve"> e discutir quais as melhores opções a nível de design visual para a plataforma. </w:t>
-      </w:r>
-    </w:p>
-    <w:p>
-      <w:pPr>
-        <w:spacing w:after="156"/>
-        <w:ind w:firstLine="0"/>
-      </w:pPr>
-      <w:r>
-        <w:t xml:space="preserve">Primeiramente foram feitos wireframes de maneira a que o </w:t>
-      </w:r>
-      <w:r>
-        <w:t xml:space="preserve">fluxo </w:t>
-      </w:r>
-      <w:r>
-        <w:t>de interação fosse compreendido melhor e n</w:t>
-      </w:r>
-      <w:r>
-        <w:t xml:space="preserve">uma fase final foram realizados </w:t>
-      </w:r>
-      <w:r>
-        <w:t>mockups de alta fidelidade.</w:t>
-      </w:r>
-    </w:p>
-    <w:p>
-      <w:pPr>
-        <w:spacing w:after="156"/>
-        <w:ind w:firstLine="0"/>
-        <w:rPr>
-          <w:b/>
-        </w:rPr>
-      </w:pPr>
-      <w:r>
-        <w:rPr>
-          <w:b/>
-        </w:rPr>
-        <w:t>Pessoas e os seus roles:</w:t>
-      </w:r>
-    </w:p>
-    <w:p>
-      <w:pPr>
-        <w:pStyle w:val="ListParagraph"/>
-        <w:numPr>
-          <w:ilvl w:val="0"/>
-          <w:numId w:val="22"/>
-        </w:numPr>
-        <w:spacing w:after="156"/>
-      </w:pPr>
-      <w:r>
-        <w:t xml:space="preserve">Eduardo Guerra (LEI) – realização dos </w:t>
-      </w:r>
-      <w:r>
-        <w:t>wireframes.</w:t>
-      </w:r>
-    </w:p>
-    <w:p>
-      <w:pPr>
-        <w:pStyle w:val="ListParagraph"/>
-        <w:numPr>
-          <w:ilvl w:val="0"/>
-          <w:numId w:val="22"/>
-        </w:numPr>
-        <w:spacing w:after="156"/>
-      </w:pPr>
-      <w:r>
-        <w:t>Carolina Batista</w:t>
-      </w:r>
-      <w:r>
-        <w:t xml:space="preserve"> (LDM) - Mockups e </w:t>
-      </w:r>
-      <w:r>
-        <w:t>verificação de legibilidade, coerência e conteúdo.</w:t>
-      </w:r>
-    </w:p>
-    <w:p>
-      <w:pPr>
-        <w:pStyle w:val="ListParagraph"/>
-        <w:numPr>
-          <w:ilvl w:val="0"/>
-          <w:numId w:val="22"/>
-        </w:numPr>
-        <w:spacing w:after="156"/>
-      </w:pPr>
-      <w:r>
-        <w:t>Bruno Simões (LDM)</w:t>
-      </w:r>
-      <w:r>
-        <w:t xml:space="preserve"> </w:t>
-      </w:r>
-      <w:r>
-        <w:t>–</w:t>
-      </w:r>
-      <w:r>
-        <w:t xml:space="preserve"> </w:t>
-      </w:r>
-      <w:r>
-        <w:t>Design gráfico / Mockups.</w:t>
-      </w:r>
-    </w:p>
-    <w:p>
-      <w:pPr>
-        <w:pStyle w:val="ListParagraph"/>
-        <w:numPr>
-          <w:ilvl w:val="0"/>
-          <w:numId w:val="22"/>
-        </w:numPr>
-        <w:spacing w:after="156"/>
-      </w:pPr>
-      <w:r>
-        <w:t>Bruna Rosas</w:t>
-      </w:r>
-      <w:r>
-        <w:t xml:space="preserve"> (LDM) - Design gráfico / Mockups</w:t>
-      </w:r>
-    </w:p>
-    <w:p>
-      <w:pPr>
-        <w:pStyle w:val="ListParagraph"/>
-        <w:numPr>
-          <w:ilvl w:val="0"/>
-          <w:numId w:val="22"/>
-        </w:numPr>
-        <w:spacing w:after="156"/>
-      </w:pPr>
-      <w:r>
-        <w:t xml:space="preserve">Validação dos mockups: </w:t>
-      </w:r>
-    </w:p>
-    <w:p>
-      <w:pPr>
-        <w:pStyle w:val="ListParagraph"/>
-        <w:numPr>
-          <w:ilvl w:val="1"/>
-          <w:numId w:val="22"/>
-        </w:numPr>
-        <w:spacing w:after="156"/>
-      </w:pPr>
-      <w:r>
-        <w:t>Coordenadores</w:t>
-      </w:r>
-      <w:r>
-        <w:t xml:space="preserve"> de qualidade, </w:t>
-      </w:r>
-      <w:r>
-        <w:t xml:space="preserve">de requisitos e </w:t>
-      </w:r>
-      <w:r>
-        <w:t>de</w:t>
-      </w:r>
-      <w:r>
-        <w:t xml:space="preserve"> </w:t>
-      </w:r>
-      <w:r>
-        <w:t>implementação</w:t>
-      </w:r>
-      <w:r>
-        <w:t>.</w:t>
-      </w:r>
-    </w:p>
-    <w:p>
-      <w:pPr>
-        <w:spacing w:after="156"/>
-        <w:ind w:firstLine="0"/>
-      </w:pPr>
-    </w:p>
-    <w:p>
-      <w:pPr>
-        <w:spacing w:after="156"/>
-        <w:ind w:firstLine="0"/>
-        <w:rPr>
-          <w:b/>
-          <w:sz w:val="36"/>
-        </w:rPr>
-      </w:pPr>
-      <w:r>
-        <w:rPr>
-          <w:b/>
-          <w:sz w:val="36"/>
-        </w:rPr>
-        <w:t>Input:</w:t>
-      </w:r>
-    </w:p>
-    <w:p>
-      <w:pPr>
-        <w:spacing w:after="156"/>
-        <w:ind w:firstLine="0"/>
-      </w:pPr>
-      <w:r>
-        <w:t xml:space="preserve">A </w:t>
-      </w:r>
-      <w:r>
-        <w:t>tabela de requisitos,</w:t>
-      </w:r>
-      <w:r>
-        <w:t xml:space="preserve"> os wireframes e os mockups</w:t>
-      </w:r>
-      <w:r>
-        <w:t xml:space="preserve"> </w:t>
-      </w:r>
-      <w:r>
-        <w:t>são utilizados como input.</w:t>
-      </w:r>
-    </w:p>
-    <w:p>
-      <w:pPr>
-        <w:spacing w:after="156"/>
-        <w:ind w:firstLine="0"/>
-        <w:rPr>
-          <w:b/>
-        </w:rPr>
-      </w:pPr>
-    </w:p>
-    <w:p>
-      <w:pPr>
-        <w:spacing w:after="156"/>
-        <w:ind w:firstLine="0"/>
+        <w:jc w:val="both"/>
         <w:rPr>
           <w:b/>
           <w:sz w:val="32"/>
@@ -2389,1516 +4244,685 @@
           <w:b/>
           <w:sz w:val="32"/>
         </w:rPr>
-        <w:t>Critério de entrada/ativação:</w:t>
+        <w:t>Descrição das tarefas:</w:t>
       </w:r>
     </w:p>
     <w:p>
       <w:pPr>
         <w:spacing w:after="156"/>
         <w:ind w:firstLine="0"/>
-      </w:pPr>
-      <w:r>
-        <w:t>Para a elaboração de mockups é necessário que todos os requisitos estejam</w:t>
-      </w:r>
-      <w:r>
-        <w:t xml:space="preserve"> </w:t>
-      </w:r>
-      <w:r>
-        <w:t>validados pelo cliente e pela equipa. No entanto, os requisitos por vezes são</w:t>
-      </w:r>
-      <w:r>
-        <w:t xml:space="preserve"> </w:t>
-      </w:r>
-      <w:r>
-        <w:t>mutáveis, podendo ser alterados, subtraídos, adicionados, isto acontece através de</w:t>
-      </w:r>
-      <w:r>
-        <w:t xml:space="preserve"> </w:t>
-      </w:r>
-      <w:r>
-        <w:t>reuniões com o cliente</w:t>
-      </w:r>
-      <w:r>
-        <w:t xml:space="preserve"> e com feedback das unidades de implementação e de testes</w:t>
-      </w:r>
-      <w:r>
-        <w:t>. É também em conversação com o cliente</w:t>
-      </w:r>
-      <w:r>
-        <w:t xml:space="preserve"> que são definidos critérios </w:t>
-      </w:r>
-      <w:r>
-        <w:t>e objetivos a seguir.</w:t>
+        <w:jc w:val="both"/>
+      </w:pPr>
+      <w:r>
+        <w:t>- São atribuídas tarefas para cada membro da unidade de requisitos.</w:t>
       </w:r>
     </w:p>
     <w:p>
       <w:pPr>
         <w:spacing w:after="156"/>
         <w:ind w:firstLine="0"/>
-      </w:pPr>
+        <w:jc w:val="both"/>
+      </w:pPr>
+      <w:r>
+        <w:t>- Verificação da validação dos inputs do SRS.</w:t>
+      </w:r>
     </w:p>
     <w:p>
       <w:pPr>
         <w:spacing w:after="156"/>
         <w:ind w:firstLine="0"/>
-        <w:rPr>
+        <w:jc w:val="both"/>
+      </w:pPr>
+      <w:r>
+        <w:t>- Organização do documento (junção dos mockups, diagrama de navegação e criação de coerência visual do SRS)</w:t>
+      </w:r>
+    </w:p>
+    <w:p>
+      <w:pPr>
+        <w:spacing w:after="156"/>
+        <w:ind w:firstLine="0"/>
+        <w:jc w:val="both"/>
+      </w:pPr>
+      <w:r>
+        <w:t>- As tabelas de casos de usos são feitas com base na tabela de requisitos, mockups e diagrama.</w:t>
+      </w:r>
+    </w:p>
+    <w:p>
+      <w:pPr>
+        <w:spacing w:after="156"/>
+        <w:ind w:firstLine="0"/>
+        <w:jc w:val="both"/>
+      </w:pPr>
+      <w:r>
+        <w:t>- Colocação do SRS no discord e no GitHub para posterior validação.</w:t>
+      </w:r>
+    </w:p>
+    <w:p>
+      <w:pPr>
+        <w:spacing w:after="156"/>
+        <w:ind w:firstLine="0"/>
+        <w:jc w:val="both"/>
+        <w:rPr>
+          <w:b/>
+        </w:rPr>
+      </w:pPr>
+      <w:r>
+        <w:rPr>
+          <w:rFonts w:asciiTheme="minorHAnsi" w:hAnsiTheme="minorHAnsi" w:cstheme="minorHAnsi"/>
           <w:b/>
           <w:sz w:val="32"/>
-        </w:rPr>
-      </w:pPr>
-      <w:r>
-        <w:rPr>
+          <w:szCs w:val="28"/>
+        </w:rPr>
+        <w:lastRenderedPageBreak/>
+        <w:t>Validação:</w:t>
+      </w:r>
+    </w:p>
+    <w:p>
+      <w:pPr>
+        <w:pStyle w:val="NormalWeb"/>
+        <w:spacing w:before="0" w:beforeAutospacing="0" w:after="0" w:afterAutospacing="0"/>
+        <w:jc w:val="both"/>
+        <w:rPr>
+          <w:rFonts w:asciiTheme="minorHAnsi" w:hAnsiTheme="minorHAnsi" w:cstheme="minorHAnsi"/>
+          <w:sz w:val="28"/>
+        </w:rPr>
+      </w:pPr>
+      <w:r>
+        <w:rPr>
+          <w:rFonts w:asciiTheme="minorHAnsi" w:hAnsiTheme="minorHAnsi" w:cstheme="minorHAnsi"/>
+          <w:sz w:val="28"/>
+        </w:rPr>
+        <w:t xml:space="preserve">A função de validação cabe às unidades de requisitos, qualidade e implementação. É necessário que o documento esteja coerente gramaticalmente e visualmente, paginado, intitulado, legendado, deve ter índice, tabela de versões, autores do documento e nome da equipa (Labsync). A unidade de qualidade analisa os fatores linguísticos e de estrutura, enquanto que requisitos e implementação centra a sua análise no conteúdo. Como neste documento consta toda a informação necessária para que a plataforma seja implementada, é de extrema importância que a unidade de implementação valide o SRS. </w:t>
+      </w:r>
+    </w:p>
+    <w:p>
+      <w:pPr>
+        <w:pStyle w:val="NormalWeb"/>
+        <w:spacing w:before="0" w:beforeAutospacing="0" w:after="0" w:afterAutospacing="0"/>
+        <w:jc w:val="both"/>
+        <w:rPr>
+          <w:rFonts w:asciiTheme="minorHAnsi" w:hAnsiTheme="minorHAnsi" w:cstheme="minorHAnsi"/>
+          <w:color w:val="000000"/>
+          <w:szCs w:val="22"/>
+        </w:rPr>
+      </w:pPr>
+    </w:p>
+    <w:p>
+      <w:pPr>
+        <w:pStyle w:val="NormalWeb"/>
+        <w:spacing w:before="0" w:beforeAutospacing="0" w:after="0" w:afterAutospacing="0"/>
+        <w:jc w:val="both"/>
+        <w:rPr>
+          <w:rFonts w:asciiTheme="minorHAnsi" w:hAnsiTheme="minorHAnsi" w:cstheme="minorHAnsi"/>
+          <w:color w:val="000000"/>
+          <w:szCs w:val="22"/>
+        </w:rPr>
+      </w:pPr>
+    </w:p>
+    <w:p>
+      <w:pPr>
+        <w:pStyle w:val="NormalWeb"/>
+        <w:spacing w:before="0" w:beforeAutospacing="0" w:after="0" w:afterAutospacing="0"/>
+        <w:jc w:val="both"/>
+        <w:rPr>
+          <w:rFonts w:asciiTheme="minorHAnsi" w:hAnsiTheme="minorHAnsi" w:cstheme="minorHAnsi"/>
+          <w:color w:val="000000"/>
+          <w:szCs w:val="22"/>
+        </w:rPr>
+      </w:pPr>
+    </w:p>
+    <w:p>
+      <w:pPr>
+        <w:pStyle w:val="NormalWeb"/>
+        <w:spacing w:before="0" w:beforeAutospacing="0" w:after="0" w:afterAutospacing="0"/>
+        <w:jc w:val="both"/>
+        <w:rPr>
+          <w:rFonts w:asciiTheme="minorHAnsi" w:hAnsiTheme="minorHAnsi" w:cstheme="minorHAnsi"/>
+          <w:b/>
+          <w:iCs/>
+          <w:color w:val="000000"/>
+          <w:sz w:val="32"/>
+          <w:szCs w:val="28"/>
+        </w:rPr>
+      </w:pPr>
+      <w:r>
+        <w:rPr>
+          <w:rFonts w:asciiTheme="minorHAnsi" w:hAnsiTheme="minorHAnsi" w:cstheme="minorHAnsi"/>
+          <w:b/>
+          <w:iCs/>
+          <w:color w:val="000000"/>
+          <w:sz w:val="32"/>
+          <w:szCs w:val="28"/>
+        </w:rPr>
+        <w:t>Critério de saída:</w:t>
+      </w:r>
+    </w:p>
+    <w:p>
+      <w:pPr>
+        <w:pStyle w:val="NormalWeb"/>
+        <w:spacing w:before="0" w:beforeAutospacing="0" w:after="0" w:afterAutospacing="0"/>
+        <w:jc w:val="both"/>
+        <w:rPr>
+          <w:rFonts w:asciiTheme="minorHAnsi" w:hAnsiTheme="minorHAnsi" w:cstheme="minorHAnsi"/>
+          <w:color w:val="000000"/>
+          <w:szCs w:val="22"/>
+        </w:rPr>
+      </w:pPr>
+    </w:p>
+    <w:p>
+      <w:pPr>
+        <w:pStyle w:val="NormalWeb"/>
+        <w:spacing w:before="0" w:beforeAutospacing="0" w:after="0" w:afterAutospacing="0"/>
+        <w:jc w:val="both"/>
+        <w:rPr>
+          <w:rFonts w:asciiTheme="minorHAnsi" w:hAnsiTheme="minorHAnsi" w:cstheme="minorHAnsi"/>
+          <w:color w:val="000000"/>
+          <w:sz w:val="28"/>
+          <w:szCs w:val="22"/>
+        </w:rPr>
+      </w:pPr>
+      <w:r>
+        <w:rPr>
+          <w:rFonts w:asciiTheme="minorHAnsi" w:hAnsiTheme="minorHAnsi" w:cstheme="minorHAnsi"/>
+          <w:color w:val="000000"/>
+          <w:sz w:val="28"/>
+          <w:szCs w:val="22"/>
+        </w:rPr>
+        <w:t xml:space="preserve">Assim que todos os dados do SRS estejam estabilizados e validados, o processo é </w:t>
+      </w:r>
+      <w:r>
+        <w:rPr>
+          <w:rFonts w:asciiTheme="minorHAnsi" w:hAnsiTheme="minorHAnsi" w:cstheme="minorHAnsi"/>
+          <w:color w:val="000000"/>
+          <w:sz w:val="28"/>
+          <w:szCs w:val="22"/>
+        </w:rPr>
+        <w:t xml:space="preserve">concluído. </w:t>
+      </w:r>
+      <w:r>
+        <w:rPr>
+          <w:rFonts w:asciiTheme="minorHAnsi" w:hAnsiTheme="minorHAnsi" w:cstheme="minorHAnsi"/>
+          <w:color w:val="000000"/>
+          <w:sz w:val="28"/>
+          <w:szCs w:val="22"/>
+        </w:rPr>
+        <w:t>Este documento vai servir essencialmente a unidade de implementação que terá as bases para realizar o seu trabalho, mas também poderá ser útil para outras unidades que terão num único documento as principais informações da unidade de requisitos.</w:t>
+      </w:r>
+    </w:p>
+    <w:p>
+      <w:pPr>
+        <w:pStyle w:val="NormalWeb"/>
+        <w:spacing w:before="0" w:beforeAutospacing="0" w:after="0" w:afterAutospacing="0"/>
+        <w:jc w:val="both"/>
+        <w:rPr>
+          <w:rFonts w:asciiTheme="minorHAnsi" w:hAnsiTheme="minorHAnsi" w:cstheme="minorHAnsi"/>
+          <w:color w:val="000000"/>
+          <w:szCs w:val="22"/>
+        </w:rPr>
+      </w:pPr>
+    </w:p>
+    <w:p>
+      <w:pPr>
+        <w:pStyle w:val="NormalWeb"/>
+        <w:spacing w:before="0" w:beforeAutospacing="0" w:after="0" w:afterAutospacing="0"/>
+        <w:jc w:val="both"/>
+        <w:rPr>
+          <w:rFonts w:asciiTheme="minorHAnsi" w:hAnsiTheme="minorHAnsi" w:cstheme="minorHAnsi"/>
+          <w:color w:val="000000"/>
+          <w:szCs w:val="22"/>
+        </w:rPr>
+      </w:pPr>
+    </w:p>
+    <w:p>
+      <w:pPr>
+        <w:pStyle w:val="NormalWeb"/>
+        <w:spacing w:before="0" w:beforeAutospacing="0" w:after="0" w:afterAutospacing="0"/>
+        <w:jc w:val="both"/>
+        <w:rPr>
+          <w:rFonts w:asciiTheme="minorHAnsi" w:hAnsiTheme="minorHAnsi" w:cstheme="minorHAnsi"/>
+          <w:color w:val="000000"/>
+          <w:szCs w:val="22"/>
+        </w:rPr>
+      </w:pPr>
+    </w:p>
+    <w:p>
+      <w:pPr>
+        <w:pStyle w:val="NormalWeb"/>
+        <w:spacing w:before="0" w:beforeAutospacing="0" w:after="0" w:afterAutospacing="0"/>
+        <w:jc w:val="both"/>
+        <w:rPr>
+          <w:rFonts w:asciiTheme="minorHAnsi" w:hAnsiTheme="minorHAnsi" w:cstheme="minorHAnsi"/>
+          <w:b/>
+          <w:color w:val="000000"/>
+          <w:sz w:val="32"/>
+          <w:szCs w:val="28"/>
+        </w:rPr>
+      </w:pPr>
+      <w:r>
+        <w:rPr>
+          <w:rFonts w:asciiTheme="minorHAnsi" w:hAnsiTheme="minorHAnsi" w:cstheme="minorHAnsi"/>
+          <w:b/>
+          <w:color w:val="000000"/>
+          <w:sz w:val="32"/>
+          <w:szCs w:val="28"/>
+        </w:rPr>
+        <w:t>Métricas de avaliação deste processo:</w:t>
+      </w:r>
+    </w:p>
+    <w:p>
+      <w:pPr>
+        <w:pStyle w:val="NormalWeb"/>
+        <w:spacing w:before="0" w:beforeAutospacing="0" w:after="0" w:afterAutospacing="0"/>
+        <w:jc w:val="both"/>
+        <w:rPr>
+          <w:rFonts w:asciiTheme="minorHAnsi" w:hAnsiTheme="minorHAnsi" w:cstheme="minorHAnsi"/>
+          <w:color w:val="000000"/>
+          <w:szCs w:val="22"/>
+        </w:rPr>
+      </w:pPr>
+    </w:p>
+    <w:p>
+      <w:pPr>
+        <w:pStyle w:val="NormalWeb"/>
+        <w:spacing w:before="0" w:beforeAutospacing="0" w:after="0" w:afterAutospacing="0"/>
+        <w:ind w:firstLine="708"/>
+        <w:jc w:val="both"/>
+        <w:rPr>
+          <w:rFonts w:asciiTheme="minorHAnsi" w:hAnsiTheme="minorHAnsi" w:cstheme="minorHAnsi"/>
+          <w:color w:val="000000"/>
+          <w:sz w:val="28"/>
+          <w:szCs w:val="22"/>
+        </w:rPr>
+      </w:pPr>
+      <w:r>
+        <w:rPr>
+          <w:rFonts w:asciiTheme="minorHAnsi" w:hAnsiTheme="minorHAnsi" w:cstheme="minorHAnsi"/>
+          <w:color w:val="000000"/>
+          <w:sz w:val="28"/>
+          <w:szCs w:val="22"/>
+        </w:rPr>
+        <w:t>Métricas anotadas semanalmente:</w:t>
+      </w:r>
+    </w:p>
+    <w:p>
+      <w:pPr>
+        <w:spacing w:after="0" w:line="240" w:lineRule="auto"/>
+        <w:ind w:left="708" w:firstLine="708"/>
+        <w:jc w:val="both"/>
+        <w:rPr>
+          <w:rFonts w:eastAsia="Times New Roman" w:cstheme="minorHAnsi"/>
+        </w:rPr>
+      </w:pPr>
+      <w:r>
+        <w:rPr>
+          <w:rFonts w:eastAsia="Times New Roman" w:cstheme="minorHAnsi"/>
+        </w:rPr>
+        <w:t>- Número de pessoas envolvidas em cada tarefa;</w:t>
+      </w:r>
+    </w:p>
+    <w:p>
+      <w:pPr>
+        <w:jc w:val="both"/>
+        <w:rPr>
+          <w:rFonts w:cstheme="minorHAnsi"/>
+          <w:sz w:val="24"/>
+        </w:rPr>
+      </w:pPr>
+    </w:p>
+    <w:p>
+      <w:pPr>
+        <w:jc w:val="both"/>
+        <w:rPr>
+          <w:rFonts w:cstheme="minorHAnsi"/>
+          <w:sz w:val="24"/>
+        </w:rPr>
+      </w:pPr>
+    </w:p>
+    <w:p>
+      <w:pPr>
+        <w:ind w:firstLine="0"/>
+        <w:jc w:val="both"/>
+        <w:rPr>
+          <w:rFonts w:cstheme="minorHAnsi"/>
           <w:b/>
           <w:sz w:val="32"/>
         </w:rPr>
-        <w:lastRenderedPageBreak/>
-        <w:t>Descrição das tarefas:</w:t>
-      </w:r>
-    </w:p>
-    <w:p>
-      <w:pPr>
-        <w:pStyle w:val="ListParagraph"/>
-        <w:numPr>
-          <w:ilvl w:val="0"/>
-          <w:numId w:val="23"/>
-        </w:numPr>
-        <w:spacing w:after="156"/>
-      </w:pPr>
-      <w:r>
-        <w:t>Realiza-se uma reunião de trabalho com a equipa de requisitos para que</w:t>
-      </w:r>
-      <w:r>
-        <w:t xml:space="preserve"> </w:t>
-      </w:r>
-      <w:r>
-        <w:t>todos fiquem perfeitamente integrados no projeto. Como artefactos desta</w:t>
-      </w:r>
-      <w:r>
-        <w:t xml:space="preserve"> </w:t>
-      </w:r>
-      <w:r>
-        <w:t>reunião surgem wireframes, delineamento de estilos e pormenores para que</w:t>
-      </w:r>
-      <w:r>
-        <w:t xml:space="preserve"> </w:t>
-      </w:r>
-      <w:r>
-        <w:t>posteriormente seja mais fácil haver um trabalho coerente.</w:t>
-      </w:r>
-    </w:p>
-    <w:p>
-      <w:pPr>
-        <w:pStyle w:val="ListParagraph"/>
-        <w:numPr>
-          <w:ilvl w:val="0"/>
-          <w:numId w:val="23"/>
-        </w:numPr>
-        <w:spacing w:after="156"/>
-      </w:pPr>
-      <w:r>
-        <w:t>Após reunião a gestora da unidade atribui tarefas aos diferentes membros</w:t>
-      </w:r>
-      <w:r>
-        <w:t xml:space="preserve"> </w:t>
-      </w:r>
-      <w:r>
-        <w:t>para que realizem mockups de ecrãs específicos ou elementos de design</w:t>
-      </w:r>
-      <w:r>
-        <w:t xml:space="preserve"> </w:t>
-      </w:r>
-      <w:r>
-        <w:t>gráfico de acordo com a estrutura pensada nos wireframes. A plataforma</w:t>
-      </w:r>
-      <w:r>
-        <w:t xml:space="preserve"> </w:t>
-      </w:r>
-      <w:r>
-        <w:t>escolhida, Figma, é online para que toda a gente consiga trabalhar no mesmo</w:t>
-      </w:r>
-      <w:r>
-        <w:t xml:space="preserve"> </w:t>
-      </w:r>
-      <w:r>
-        <w:t>projeto e ver os progressos. O vice - gestor verifica se os mockups cumprem</w:t>
-      </w:r>
-      <w:r>
-        <w:t xml:space="preserve"> </w:t>
-      </w:r>
-      <w:r>
-        <w:t>o que é pedido na tabela de requisitos.</w:t>
-      </w:r>
-    </w:p>
-    <w:p>
-      <w:pPr>
-        <w:pStyle w:val="ListParagraph"/>
-        <w:numPr>
-          <w:ilvl w:val="0"/>
-          <w:numId w:val="23"/>
-        </w:numPr>
-        <w:spacing w:after="156"/>
-      </w:pPr>
-      <w:r>
-        <w:t>Previamente à fase de validação os ecrãs passam por uma verificação a nível</w:t>
-      </w:r>
-      <w:r>
-        <w:t xml:space="preserve"> </w:t>
-      </w:r>
-      <w:r>
-        <w:t>de legibilidade, conteúdo e coerência por parte da team leader de</w:t>
-      </w:r>
-      <w:r>
-        <w:t xml:space="preserve"> </w:t>
-      </w:r>
-      <w:r>
-        <w:t>implementação, do vice gestor da equipa de requisitos e do gestor de</w:t>
-      </w:r>
-      <w:r>
-        <w:t xml:space="preserve"> </w:t>
-      </w:r>
-      <w:r>
-        <w:t>qualidade.</w:t>
-      </w:r>
-    </w:p>
-    <w:p>
-      <w:pPr>
-        <w:pStyle w:val="ListParagraph"/>
-        <w:numPr>
-          <w:ilvl w:val="0"/>
-          <w:numId w:val="23"/>
-        </w:numPr>
-        <w:spacing w:after="156"/>
-      </w:pPr>
-      <w:r>
-        <w:t>Colocação dos mockups no slack para que os responsáveis no ponto acima</w:t>
-      </w:r>
-      <w:r>
-        <w:t xml:space="preserve"> </w:t>
-      </w:r>
-      <w:r>
-        <w:t>referidos possam validar.</w:t>
-      </w:r>
-    </w:p>
-    <w:p>
-      <w:pPr>
-        <w:pStyle w:val="ListParagraph"/>
-        <w:numPr>
-          <w:ilvl w:val="0"/>
-          <w:numId w:val="23"/>
-        </w:numPr>
-        <w:spacing w:after="156"/>
-      </w:pPr>
-      <w:r>
-        <w:t xml:space="preserve">Após a validação o responsável deverá colocar os mockups </w:t>
-      </w:r>
-      <w:r>
-        <w:t>no drive</w:t>
-      </w:r>
-      <w:r>
-        <w:t xml:space="preserve"> para que</w:t>
-      </w:r>
-      <w:r>
-        <w:t xml:space="preserve"> </w:t>
-      </w:r>
-      <w:r>
-        <w:t>toda a equipa da PL tenha acesso.</w:t>
-      </w:r>
-    </w:p>
-    <w:p>
-      <w:pPr>
-        <w:spacing w:after="156"/>
-        <w:ind w:firstLine="0"/>
-      </w:pPr>
-    </w:p>
-    <w:p>
-      <w:pPr>
-        <w:spacing w:after="156"/>
-        <w:ind w:firstLine="0"/>
-        <w:rPr>
+      </w:pPr>
+      <w:r>
+        <w:rPr>
+          <w:rFonts w:cstheme="minorHAnsi"/>
           <w:b/>
           <w:sz w:val="32"/>
         </w:rPr>
-      </w:pPr>
-      <w:r>
-        <w:rPr>
+        <w:t>Outputs (artefactos):</w:t>
+      </w:r>
+    </w:p>
+    <w:p>
+      <w:pPr>
+        <w:jc w:val="both"/>
+        <w:rPr>
+          <w:rFonts w:cstheme="minorHAnsi"/>
+        </w:rPr>
+      </w:pPr>
+      <w:r>
+        <w:rPr>
+          <w:rFonts w:cstheme="minorHAnsi"/>
+          <w:sz w:val="24"/>
+        </w:rPr>
+        <w:t xml:space="preserve">O </w:t>
+      </w:r>
+      <w:r>
+        <w:rPr>
+          <w:rFonts w:cstheme="minorHAnsi"/>
+          <w:sz w:val="24"/>
+        </w:rPr>
+        <w:t>documento de requisitos.</w:t>
+      </w:r>
+    </w:p>
+    <w:p>
+      <w:pPr>
+        <w:jc w:val="both"/>
+        <w:rPr>
+          <w:rFonts w:cstheme="minorHAnsi"/>
+          <w:sz w:val="32"/>
+        </w:rPr>
+      </w:pPr>
+    </w:p>
+    <w:p>
+      <w:pPr>
+        <w:jc w:val="both"/>
+        <w:rPr>
+          <w:rFonts w:cstheme="minorHAnsi"/>
+          <w:sz w:val="32"/>
+        </w:rPr>
+      </w:pPr>
+    </w:p>
+    <w:p>
+      <w:pPr>
+        <w:ind w:firstLine="0"/>
+        <w:jc w:val="both"/>
+        <w:rPr>
+          <w:rFonts w:cstheme="minorHAnsi"/>
           <w:b/>
           <w:sz w:val="32"/>
         </w:rPr>
-        <w:t>Validação:</w:t>
-      </w:r>
-    </w:p>
-    <w:p>
-      <w:pPr>
-        <w:spacing w:after="156"/>
-        <w:ind w:firstLine="0"/>
-        <w:jc w:val="both"/>
-      </w:pPr>
-      <w:r>
-        <w:t>Os mockups para serem validados têm de ser legíveis, têm de estar adequados à</w:t>
-      </w:r>
-      <w:r>
-        <w:t xml:space="preserve"> </w:t>
-      </w:r>
-      <w:r>
-        <w:t>plataforma que os vai suportar, verificar se não há impossibilidades de</w:t>
-      </w:r>
-      <w:r>
-        <w:t xml:space="preserve"> </w:t>
-      </w:r>
-      <w:r>
-        <w:t>implementação, se a usabilidade está boa e se</w:t>
-      </w:r>
-      <w:r>
-        <w:t>, acima de tudo,</w:t>
-      </w:r>
-      <w:r>
-        <w:t xml:space="preserve"> cumpre os</w:t>
-      </w:r>
-      <w:r>
-        <w:t xml:space="preserve"> </w:t>
-      </w:r>
-      <w:r>
-        <w:t>requisitos.</w:t>
-      </w:r>
-    </w:p>
-    <w:p>
-      <w:pPr>
-        <w:spacing w:after="156"/>
-        <w:ind w:firstLine="0"/>
-        <w:jc w:val="both"/>
-      </w:pPr>
-      <w:r>
-        <w:t>Apesar dos mockups serem partilhados com toda a equipa para possíveis</w:t>
-      </w:r>
-      <w:r>
-        <w:t xml:space="preserve"> </w:t>
-      </w:r>
-      <w:r>
-        <w:t>sug</w:t>
-      </w:r>
-      <w:r>
-        <w:t>estões, a validação é feita pelos</w:t>
-      </w:r>
-      <w:r>
-        <w:t xml:space="preserve"> </w:t>
-      </w:r>
-      <w:r>
-        <w:t xml:space="preserve">coordenadores </w:t>
-      </w:r>
-      <w:r>
-        <w:t>de</w:t>
-      </w:r>
-      <w:r>
-        <w:t xml:space="preserve"> implementação,</w:t>
-      </w:r>
-      <w:r>
-        <w:t xml:space="preserve"> de qualidade</w:t>
-      </w:r>
-      <w:r>
-        <w:t xml:space="preserve"> e de requisitos e pela vice-coordenador de requisitos. Por último, o cliente </w:t>
-      </w:r>
-      <w:r>
-        <w:t>valida os mockups.</w:t>
-      </w:r>
-    </w:p>
-    <w:p>
-      <w:pPr>
-        <w:spacing w:after="156"/>
-        <w:ind w:firstLine="0"/>
-        <w:jc w:val="both"/>
-      </w:pPr>
-      <w:r>
-        <w:t>Esta validação acontece pela ordem acima referida e é necessária sempre que é</w:t>
-      </w:r>
-      <w:r>
-        <w:t xml:space="preserve"> </w:t>
-      </w:r>
-      <w:r>
-        <w:t>feita uma alteração geral aos mockups, pequenas alterações a nível de design são</w:t>
-      </w:r>
-      <w:r>
-        <w:t xml:space="preserve"> </w:t>
-      </w:r>
-      <w:r>
-        <w:t xml:space="preserve">validadas internamente pela unidade de requisitos. </w:t>
-      </w:r>
-    </w:p>
-    <w:p>
-      <w:pPr>
-        <w:spacing w:after="156"/>
-        <w:ind w:firstLine="0"/>
-      </w:pPr>
-    </w:p>
-    <w:p>
-      <w:pPr>
-        <w:spacing w:after="156"/>
-        <w:ind w:firstLine="0"/>
-        <w:rPr>
+      </w:pPr>
+      <w:r>
+        <w:rPr>
+          <w:rFonts w:cstheme="minorHAnsi"/>
           <w:b/>
           <w:sz w:val="32"/>
         </w:rPr>
-      </w:pPr>
-      <w:r>
-        <w:rPr>
+        <w:t>Lifecycle:</w:t>
+      </w:r>
+    </w:p>
+    <w:p>
+      <w:pPr>
+        <w:jc w:val="both"/>
+        <w:rPr>
+          <w:rFonts w:cstheme="minorHAnsi"/>
+        </w:rPr>
+      </w:pPr>
+      <w:r>
+        <w:rPr>
+          <w:rFonts w:cstheme="minorHAnsi"/>
+        </w:rPr>
+        <w:t>Diagrama de navegação:</w:t>
+      </w:r>
+    </w:p>
+    <w:p>
+      <w:pPr>
+        <w:rPr>
+          <w:rFonts w:cstheme="minorHAnsi"/>
+        </w:rPr>
+      </w:pPr>
+      <w:r>
+        <w:rPr>
+          <w:rFonts w:cstheme="minorHAnsi"/>
+        </w:rPr>
+        <w:lastRenderedPageBreak/>
+        <w:t>Versão 1- Diagrama terminado a 04-10-2018, em sintonia com os objetivos da sprint 1</w:t>
+      </w:r>
+      <w:r>
+        <w:rPr>
+          <w:rFonts w:cstheme="minorHAnsi"/>
+        </w:rPr>
+        <w:t>.</w:t>
+      </w:r>
+    </w:p>
+    <w:p>
+      <w:pPr>
+        <w:rPr>
+          <w:rFonts w:cstheme="minorHAnsi"/>
+        </w:rPr>
+      </w:pPr>
+      <w:r>
+        <w:rPr>
+          <w:rFonts w:cstheme="minorHAnsi"/>
+        </w:rPr>
+        <w:t>Versão 2- Diagrama terminado a 11-10-2018 com os objetivos da sprint 2</w:t>
+      </w:r>
+      <w:r>
+        <w:rPr>
+          <w:rFonts w:cstheme="minorHAnsi"/>
+        </w:rPr>
+        <w:t>.</w:t>
+      </w:r>
+    </w:p>
+    <w:p>
+      <w:pPr>
+        <w:rPr>
+          <w:rFonts w:cstheme="minorHAnsi"/>
+        </w:rPr>
+      </w:pPr>
+      <w:r>
+        <w:rPr>
+          <w:rFonts w:cstheme="minorHAnsi"/>
+        </w:rPr>
+        <w:t>Versão 3- Diagrama terminado a 15-10-2018 com acréscimo de notas para que implementação percebesse melhor o fluxo de navegação.</w:t>
+      </w:r>
+    </w:p>
+    <w:p>
+      <w:pPr>
+        <w:jc w:val="both"/>
+        <w:rPr>
+          <w:rFonts w:cstheme="minorHAnsi"/>
+        </w:rPr>
+      </w:pPr>
+      <w:r>
+        <w:rPr>
+          <w:rFonts w:cstheme="minorHAnsi"/>
+        </w:rPr>
+        <w:t>Versão 4 – Diagrama terminado a 6-11-2018 de acordo com a tabela de requisitos da sprint #3.</w:t>
+      </w:r>
+    </w:p>
+    <w:p>
+      <w:pPr>
+        <w:ind w:firstLine="0"/>
+        <w:jc w:val="both"/>
+        <w:rPr>
+          <w:rFonts w:cstheme="minorHAnsi"/>
+          <w:sz w:val="24"/>
+        </w:rPr>
+      </w:pPr>
+    </w:p>
+    <w:p>
+      <w:pPr>
+        <w:jc w:val="both"/>
+        <w:rPr>
+          <w:rFonts w:cstheme="minorHAnsi"/>
+        </w:rPr>
+      </w:pPr>
+      <w:r>
+        <w:rPr>
+          <w:rFonts w:cstheme="minorHAnsi"/>
+        </w:rPr>
+        <w:t>SRS:</w:t>
+      </w:r>
+    </w:p>
+    <w:p>
+      <w:pPr>
+        <w:jc w:val="both"/>
+        <w:rPr>
+          <w:rFonts w:cstheme="minorHAnsi"/>
+          <w:szCs w:val="24"/>
+        </w:rPr>
+      </w:pPr>
+      <w:r>
+        <w:rPr>
+          <w:rFonts w:cstheme="minorHAnsi"/>
+          <w:szCs w:val="24"/>
+        </w:rPr>
+        <w:t>Versão 1 - SRS terminado a 04-10-2018.</w:t>
+      </w:r>
+    </w:p>
+    <w:p>
+      <w:pPr>
+        <w:jc w:val="both"/>
+        <w:rPr>
+          <w:rFonts w:cstheme="minorHAnsi"/>
+          <w:szCs w:val="24"/>
+        </w:rPr>
+      </w:pPr>
+      <w:r>
+        <w:rPr>
+          <w:rFonts w:cstheme="minorHAnsi"/>
+          <w:szCs w:val="24"/>
+        </w:rPr>
+        <w:t>Versão 2- SRS terminado a 24-10-2018, após adição dos mockups da sprint 2 com as respetivas tabelas de caso de uso e atualização do diagrama de navegação.</w:t>
+      </w:r>
+    </w:p>
+    <w:p>
+      <w:pPr>
+        <w:jc w:val="both"/>
+        <w:rPr>
+          <w:rFonts w:cstheme="minorHAnsi"/>
+          <w:szCs w:val="24"/>
+        </w:rPr>
+      </w:pPr>
+      <w:r>
+        <w:rPr>
+          <w:rFonts w:cstheme="minorHAnsi"/>
+          <w:szCs w:val="24"/>
+        </w:rPr>
+        <w:t>Versão 3- SRS terminado a 28-10-2018, após implementação fazer pedido de novos mockups e aperfeiçoamento dos antigos. Portanto, as alterações do SRS centraram-se na substituição de mockups e adição de novos.</w:t>
+      </w:r>
+    </w:p>
+    <w:p>
+      <w:pPr>
+        <w:jc w:val="both"/>
+        <w:rPr>
+          <w:rFonts w:cstheme="minorHAnsi"/>
+          <w:szCs w:val="24"/>
+        </w:rPr>
+      </w:pPr>
+      <w:r>
+        <w:rPr>
+          <w:rFonts w:cstheme="minorHAnsi"/>
+          <w:szCs w:val="24"/>
+        </w:rPr>
+        <w:t>Versão 4- SRS terminado a 11-11-201, com a adição dos mockups, diagrama de navegação e tabelas de caso de uso da sprint 3.</w:t>
+      </w:r>
+    </w:p>
+    <w:p>
+      <w:pPr>
+        <w:jc w:val="both"/>
+        <w:rPr>
+          <w:rFonts w:cstheme="minorHAnsi"/>
+          <w:sz w:val="24"/>
+        </w:rPr>
+      </w:pPr>
+    </w:p>
+    <w:p>
+      <w:pPr>
+        <w:jc w:val="both"/>
+        <w:rPr>
+          <w:rFonts w:cstheme="minorHAnsi"/>
+          <w:sz w:val="24"/>
+          <w:szCs w:val="24"/>
+        </w:rPr>
+      </w:pPr>
+    </w:p>
+    <w:p>
+      <w:pPr>
+        <w:ind w:firstLine="0"/>
+        <w:rPr>
+          <w:rFonts w:cstheme="minorHAnsi"/>
           <w:b/>
+          <w:bCs/>
           <w:sz w:val="32"/>
-        </w:rPr>
-        <w:lastRenderedPageBreak/>
-        <w:t>Critério de saída:</w:t>
-      </w:r>
+          <w:szCs w:val="24"/>
+        </w:rPr>
+      </w:pPr>
+      <w:r>
+        <w:rPr>
+          <w:rFonts w:cstheme="minorHAnsi"/>
+          <w:b/>
+          <w:bCs/>
+          <w:sz w:val="32"/>
+          <w:szCs w:val="24"/>
+        </w:rPr>
+        <w:t>Monitorização deste processo pela equipa de qualidade:</w:t>
+      </w:r>
+    </w:p>
+    <w:p>
+      <w:pPr>
+        <w:jc w:val="both"/>
+        <w:rPr>
+          <w:rFonts w:cstheme="minorHAnsi"/>
+          <w:bCs/>
+          <w:sz w:val="36"/>
+          <w:szCs w:val="24"/>
+        </w:rPr>
+      </w:pPr>
+      <w:r>
+        <w:rPr>
+          <w:rFonts w:cstheme="minorHAnsi"/>
+        </w:rPr>
+        <w:t>Assim que o SRS foi finalizado, foi colocado no GitHub para que a equipa de Qualidade pudesse validar.</w:t>
+      </w:r>
+    </w:p>
+    <w:p/>
+    <w:p>
+      <w:pPr>
+        <w:jc w:val="both"/>
+        <w:rPr>
+          <w:rFonts w:cstheme="minorHAnsi"/>
+          <w:bCs/>
+          <w:sz w:val="32"/>
+          <w:szCs w:val="24"/>
+        </w:rPr>
+      </w:pPr>
+    </w:p>
+    <w:p>
+      <w:pPr>
+        <w:jc w:val="both"/>
+        <w:rPr>
+          <w:rFonts w:cstheme="minorHAnsi"/>
+          <w:bCs/>
+          <w:sz w:val="32"/>
+          <w:szCs w:val="24"/>
+        </w:rPr>
+      </w:pPr>
+    </w:p>
+    <w:p>
+      <w:pPr>
+        <w:jc w:val="both"/>
+        <w:rPr>
+          <w:rFonts w:cstheme="minorHAnsi"/>
+          <w:bCs/>
+          <w:sz w:val="32"/>
+          <w:szCs w:val="24"/>
+        </w:rPr>
+      </w:pPr>
     </w:p>
     <w:p>
       <w:pPr>
         <w:spacing w:after="156"/>
         <w:ind w:firstLine="0"/>
-        <w:jc w:val="both"/>
-      </w:pPr>
-      <w:r>
-        <w:t>Assim que cada um dos mockups é validado como descrito acima, o processo dá-se</w:t>
-      </w:r>
-      <w:r>
-        <w:t xml:space="preserve"> </w:t>
-      </w:r>
-      <w:r>
-        <w:t>como finalizado. O conteúdo deve ser legível e apresentar boa usabilidade. Os</w:t>
-      </w:r>
-      <w:r>
-        <w:t xml:space="preserve"> </w:t>
-      </w:r>
-      <w:r>
-        <w:t>Mockups são destin</w:t>
-      </w:r>
-      <w:r>
-        <w:t>ados à unidade de implementação</w:t>
-      </w:r>
-      <w:r>
-        <w:t>. Deverão ainda seguir para a</w:t>
-      </w:r>
-      <w:r>
-        <w:t xml:space="preserve"> </w:t>
-      </w:r>
-      <w:r>
-        <w:t>equipa de testes de maneira a que possam testar cada um dos requisitos.</w:t>
-      </w:r>
-    </w:p>
-    <w:p>
-      <w:pPr>
-        <w:spacing w:after="156"/>
-        <w:ind w:firstLine="0"/>
-      </w:pPr>
-    </w:p>
-    <w:p>
-      <w:pPr>
-        <w:spacing w:after="156"/>
-        <w:ind w:firstLine="0"/>
-        <w:rPr>
-          <w:b/>
-          <w:sz w:val="32"/>
-        </w:rPr>
-      </w:pPr>
-      <w:r>
-        <w:rPr>
-          <w:b/>
-          <w:sz w:val="32"/>
-        </w:rPr>
-        <w:t>Métricas de avaliação deste processo:</w:t>
-      </w:r>
-    </w:p>
-    <w:p>
-      <w:pPr>
-        <w:spacing w:after="156"/>
-        <w:ind w:firstLine="0"/>
-      </w:pPr>
-      <w:r>
-        <w:t>Métricas anotadas semanalmente.</w:t>
-      </w:r>
-    </w:p>
-    <w:p>
-      <w:pPr>
-        <w:pStyle w:val="ListParagraph"/>
-        <w:numPr>
-          <w:ilvl w:val="0"/>
-          <w:numId w:val="25"/>
-        </w:numPr>
-        <w:spacing w:after="156"/>
-      </w:pPr>
-      <w:r>
-        <w:t>Número de horas de trabalho de cada membro e total da equipa;</w:t>
-      </w:r>
-    </w:p>
-    <w:p>
-      <w:pPr>
-        <w:pStyle w:val="ListParagraph"/>
-        <w:numPr>
-          <w:ilvl w:val="0"/>
-          <w:numId w:val="24"/>
-        </w:numPr>
-        <w:spacing w:after="156"/>
-      </w:pPr>
-      <w:r>
-        <w:t>Número de pessoas envolvidas em cada tarefa;</w:t>
-      </w:r>
-    </w:p>
-    <w:p>
-      <w:pPr>
-        <w:pStyle w:val="ListParagraph"/>
-        <w:numPr>
-          <w:ilvl w:val="0"/>
-          <w:numId w:val="24"/>
-        </w:numPr>
-        <w:spacing w:after="156"/>
-      </w:pPr>
-      <w:r>
-        <w:t>Número de mockups (novos, finalizados, alterados, eliminados, total)</w:t>
-      </w:r>
-    </w:p>
-    <w:p>
-      <w:pPr>
-        <w:spacing w:after="156"/>
-        <w:ind w:firstLine="0"/>
-      </w:pPr>
-    </w:p>
-    <w:p>
-      <w:pPr>
-        <w:spacing w:after="156"/>
-        <w:ind w:firstLine="0"/>
-        <w:rPr>
-          <w:b/>
-          <w:sz w:val="32"/>
-        </w:rPr>
-      </w:pPr>
-      <w:r>
-        <w:rPr>
-          <w:b/>
-          <w:sz w:val="32"/>
-        </w:rPr>
-        <w:t>OUTPUTS gerados (artefactos):</w:t>
-      </w:r>
-    </w:p>
-    <w:p>
-      <w:pPr>
-        <w:spacing w:after="156"/>
-        <w:ind w:firstLine="0"/>
-        <w:jc w:val="both"/>
-      </w:pPr>
-      <w:r>
-        <w:t xml:space="preserve">As mockups </w:t>
-      </w:r>
-      <w:r>
-        <w:t>necessárias para a plataforma.</w:t>
-      </w:r>
-    </w:p>
-    <w:p>
-      <w:pPr>
-        <w:spacing w:after="156"/>
-        <w:ind w:firstLine="0"/>
-      </w:pPr>
-    </w:p>
-    <w:p>
-      <w:pPr>
-        <w:spacing w:after="156"/>
-        <w:ind w:firstLine="0"/>
-        <w:rPr>
-          <w:b/>
-          <w:sz w:val="32"/>
-        </w:rPr>
-      </w:pPr>
-      <w:r>
-        <w:rPr>
-          <w:b/>
-          <w:sz w:val="32"/>
-        </w:rPr>
-        <w:t>Lifecycle:</w:t>
-      </w:r>
-    </w:p>
-    <w:p>
-      <w:pPr>
-        <w:spacing w:after="156"/>
-        <w:ind w:firstLine="0"/>
-        <w:jc w:val="both"/>
-      </w:pPr>
-      <w:r>
-        <w:t xml:space="preserve">Versão 1 - Mockups terminados a </w:t>
-      </w:r>
-      <w:r>
-        <w:t>12-11-2018</w:t>
-      </w:r>
-      <w:r>
-        <w:t xml:space="preserve"> </w:t>
-      </w:r>
-      <w:r>
-        <w:t xml:space="preserve">depois da </w:t>
-      </w:r>
-      <w:r>
-        <w:t>reunião com o cliente</w:t>
-      </w:r>
-      <w:r>
-        <w:t xml:space="preserve"> no dia 9-11-2018 onde se recolheu feedback do trabalho realizado até então.</w:t>
-      </w:r>
-      <w:r>
-        <w:t xml:space="preserve"> </w:t>
-      </w:r>
-    </w:p>
-    <w:p>
-      <w:pPr>
-        <w:spacing w:after="156"/>
-        <w:ind w:firstLine="0"/>
-      </w:pPr>
-    </w:p>
-    <w:p>
-      <w:pPr>
-        <w:spacing w:after="156"/>
-        <w:ind w:firstLine="0"/>
-      </w:pPr>
-      <w:r>
-        <w:t>I</w:t>
-      </w:r>
-      <w:r>
-        <w:t>nício a 31-10-2018</w:t>
-      </w:r>
-      <w:r>
-        <w:t xml:space="preserve"> e término a </w:t>
-      </w:r>
-      <w:r>
-        <w:t>12</w:t>
-      </w:r>
-      <w:r>
-        <w:t>-11-</w:t>
-      </w:r>
-      <w:r>
-        <w:t>2018</w:t>
-      </w:r>
-      <w:r>
-        <w:t>.</w:t>
-      </w:r>
-    </w:p>
-    <w:p>
-      <w:pPr>
-        <w:spacing w:after="156"/>
-        <w:ind w:firstLine="0"/>
-      </w:pPr>
-    </w:p>
-    <w:p>
-      <w:pPr>
-        <w:spacing w:after="156"/>
-        <w:ind w:firstLine="0"/>
-        <w:rPr>
-          <w:b/>
-          <w:sz w:val="32"/>
-        </w:rPr>
-      </w:pPr>
-      <w:r>
-        <w:rPr>
-          <w:b/>
-          <w:sz w:val="32"/>
-        </w:rPr>
-        <w:t>Monitorização deste processo pela equipa de qualidade:</w:t>
-      </w:r>
-    </w:p>
-    <w:p>
-      <w:pPr>
-        <w:spacing w:after="156"/>
-        <w:ind w:firstLine="0"/>
-        <w:jc w:val="both"/>
-      </w:pPr>
-      <w:r>
-        <w:t>Unidade</w:t>
-      </w:r>
-      <w:r>
-        <w:t xml:space="preserve"> de qualidade fica a par dos mockups a partir do momento em que são</w:t>
-      </w:r>
-      <w:r>
-        <w:t xml:space="preserve"> </w:t>
-      </w:r>
-      <w:r>
-        <w:t xml:space="preserve">colocados na Google Drive. </w:t>
-      </w:r>
-      <w:r>
-        <w:t>Todos os artefactos necessários à realização da tabela em questão encontram-se</w:t>
-      </w:r>
-      <w:r>
-        <w:t xml:space="preserve"> visível para a equipa de qualidade permitindo que o seu</w:t>
-      </w:r>
-      <w:r>
-        <w:t xml:space="preserve"> </w:t>
-      </w:r>
-      <w:r>
-        <w:t>trabalho de validação seja concluído da melhor forma. Alguma dúvida ou falta de</w:t>
-      </w:r>
-      <w:r>
-        <w:t xml:space="preserve"> </w:t>
-      </w:r>
-      <w:r>
-        <w:t>compreensão é esclarecida de imediato.</w:t>
-      </w:r>
-    </w:p>
-    <w:p>
-      <w:pPr>
-        <w:spacing w:after="156"/>
-        <w:ind w:firstLine="0"/>
-      </w:pPr>
-    </w:p>
-    <w:p>
-      <w:pPr>
-        <w:spacing w:after="156"/>
-        <w:ind w:firstLine="0"/>
-      </w:pPr>
-      <w:r>
-        <w:rPr>
-          <w:b/>
-          <w:sz w:val="40"/>
-        </w:rPr>
-        <w:lastRenderedPageBreak/>
-        <w:t>MQ_REQ_SRS:</w:t>
-      </w:r>
-    </w:p>
-    <w:tbl>
-      <w:tblPr>
-        <w:tblStyle w:val="TableGrid0"/>
-        <w:tblW w:w="0" w:type="auto"/>
-        <w:tblLook w:val="04A0" w:firstRow="1" w:lastRow="0" w:firstColumn="1" w:lastColumn="0" w:noHBand="0" w:noVBand="1"/>
-      </w:tblPr>
-      <w:tblGrid>
-        <w:gridCol w:w="4502"/>
-        <w:gridCol w:w="4503"/>
-      </w:tblGrid>
-      <w:tr>
-        <w:tc>
-          <w:tcPr>
-            <w:tcW w:w="4502" w:type="dxa"/>
-          </w:tcPr>
-          <w:p>
-            <w:pPr>
-              <w:spacing w:after="156"/>
-              <w:ind w:firstLine="0"/>
-              <w:rPr>
-                <w:szCs w:val="28"/>
-              </w:rPr>
-            </w:pPr>
-            <w:r>
-              <w:rPr>
-                <w:b/>
-                <w:szCs w:val="28"/>
-              </w:rPr>
-              <w:t>Disciplina:</w:t>
-            </w:r>
-            <w:r>
-              <w:rPr>
-                <w:szCs w:val="28"/>
-              </w:rPr>
-              <w:t xml:space="preserve"> Requisitos</w:t>
-            </w:r>
-          </w:p>
-        </w:tc>
-        <w:tc>
-          <w:tcPr>
-            <w:tcW w:w="4503" w:type="dxa"/>
-          </w:tcPr>
-          <w:p>
-            <w:pPr>
-              <w:spacing w:after="156"/>
-              <w:ind w:firstLine="0"/>
-              <w:rPr>
-                <w:szCs w:val="28"/>
-              </w:rPr>
-            </w:pPr>
-            <w:r>
-              <w:rPr>
-                <w:b/>
-                <w:szCs w:val="28"/>
-              </w:rPr>
-              <w:t>Coordenador:</w:t>
-            </w:r>
-            <w:r>
-              <w:rPr>
-                <w:szCs w:val="28"/>
-              </w:rPr>
-              <w:t xml:space="preserve"> Eduardo Guerra</w:t>
-            </w:r>
-          </w:p>
-        </w:tc>
-      </w:tr>
-      <w:tr>
-        <w:tc>
-          <w:tcPr>
-            <w:tcW w:w="4502" w:type="dxa"/>
-          </w:tcPr>
-          <w:p>
-            <w:pPr>
-              <w:spacing w:after="156"/>
-              <w:ind w:firstLine="0"/>
-              <w:rPr>
-                <w:szCs w:val="28"/>
-              </w:rPr>
-            </w:pPr>
-            <w:r>
-              <w:rPr>
-                <w:b/>
-                <w:szCs w:val="28"/>
-              </w:rPr>
-              <w:t>Status:</w:t>
-            </w:r>
-            <w:r>
-              <w:rPr>
-                <w:szCs w:val="28"/>
-              </w:rPr>
-              <w:t xml:space="preserve"> concluded</w:t>
-            </w:r>
-          </w:p>
-        </w:tc>
-        <w:tc>
-          <w:tcPr>
-            <w:tcW w:w="4503" w:type="dxa"/>
-          </w:tcPr>
-          <w:p>
-            <w:pPr>
-              <w:spacing w:after="156"/>
-              <w:ind w:firstLine="0"/>
-              <w:rPr>
-                <w:szCs w:val="28"/>
-              </w:rPr>
-            </w:pPr>
-            <w:r>
-              <w:rPr>
-                <w:b/>
-                <w:szCs w:val="28"/>
-              </w:rPr>
-              <w:t>Vice:</w:t>
-            </w:r>
-            <w:r>
-              <w:rPr>
-                <w:szCs w:val="28"/>
-              </w:rPr>
-              <w:t xml:space="preserve"> Carolina Batista</w:t>
-            </w:r>
-          </w:p>
-        </w:tc>
-      </w:tr>
-    </w:tbl>
-    <w:p>
-      <w:pPr>
-        <w:spacing w:after="156"/>
-        <w:ind w:firstLine="0"/>
-      </w:pPr>
-    </w:p>
-    <w:p>
-      <w:pPr>
-        <w:spacing w:after="156"/>
-        <w:ind w:firstLine="0"/>
-        <w:jc w:val="both"/>
-      </w:pPr>
-      <w:r>
-        <w:t>Documento mais importante da unidade de requisito</w:t>
-      </w:r>
-      <w:r>
-        <w:t>s, contém tabela de requisitos</w:t>
-      </w:r>
-      <w:r>
-        <w:t>, os mockups com a</w:t>
-      </w:r>
-      <w:r>
-        <w:t>s</w:t>
-      </w:r>
-      <w:r>
-        <w:t xml:space="preserve"> </w:t>
-      </w:r>
-      <w:r>
-        <w:t>respetivas estruturas,</w:t>
-      </w:r>
-      <w:r>
-        <w:t xml:space="preserve"> legenda</w:t>
-      </w:r>
-      <w:r>
-        <w:t xml:space="preserve">s e </w:t>
-      </w:r>
-      <w:r>
-        <w:t>fluxo</w:t>
-      </w:r>
-      <w:r>
-        <w:t xml:space="preserve">s de </w:t>
-      </w:r>
-      <w:r>
-        <w:t>interação. A relevância deste documento prende-s</w:t>
-      </w:r>
-      <w:r>
-        <w:t xml:space="preserve">e com o facto de ser o culminar </w:t>
-      </w:r>
-      <w:r>
-        <w:t xml:space="preserve">de todo o trabalho realizado pela equipa. É também </w:t>
-      </w:r>
-      <w:r>
-        <w:t xml:space="preserve">o input de outras unidades pois </w:t>
-      </w:r>
-      <w:r>
-        <w:t>mostra a informação do cliente necessária para o projeto.</w:t>
-      </w:r>
-    </w:p>
-    <w:p>
-      <w:pPr>
-        <w:spacing w:after="156"/>
-        <w:ind w:firstLine="0"/>
-        <w:rPr>
-          <w:b/>
-          <w:sz w:val="32"/>
-        </w:rPr>
-      </w:pPr>
-    </w:p>
-    <w:p>
-      <w:pPr>
-        <w:spacing w:after="156"/>
-        <w:ind w:firstLine="0"/>
-        <w:rPr>
-          <w:b/>
-          <w:sz w:val="32"/>
-        </w:rPr>
-      </w:pPr>
-      <w:r>
-        <w:rPr>
-          <w:b/>
-          <w:sz w:val="32"/>
-        </w:rPr>
-        <w:t>Pessoas e os seus roles:</w:t>
-      </w:r>
-    </w:p>
-    <w:p>
-      <w:pPr>
-        <w:pStyle w:val="ListParagraph"/>
-        <w:numPr>
-          <w:ilvl w:val="0"/>
-          <w:numId w:val="26"/>
-        </w:numPr>
-        <w:spacing w:after="156"/>
-        <w:rPr>
-          <w:b/>
-        </w:rPr>
-      </w:pPr>
-      <w:r>
-        <w:t>Carolina Batista</w:t>
-      </w:r>
-      <w:r>
-        <w:t xml:space="preserve"> (LDM) - Responsável pela elaboração do documento.</w:t>
-      </w:r>
-    </w:p>
-    <w:p>
-      <w:pPr>
-        <w:pStyle w:val="ListParagraph"/>
-        <w:numPr>
-          <w:ilvl w:val="0"/>
-          <w:numId w:val="26"/>
-        </w:numPr>
-        <w:spacing w:after="156"/>
-      </w:pPr>
-      <w:r>
-        <w:t>Joana Mateus (LDM) – Diagrama de navegação.</w:t>
-      </w:r>
-    </w:p>
-    <w:p>
-      <w:pPr>
-        <w:pStyle w:val="ListParagraph"/>
-        <w:numPr>
-          <w:ilvl w:val="0"/>
-          <w:numId w:val="26"/>
-        </w:numPr>
-        <w:spacing w:after="156"/>
-        <w:jc w:val="both"/>
-      </w:pPr>
-      <w:r>
-        <w:t>Bruno Simões (LDM) e Bruna Rosas (LDM) -</w:t>
-      </w:r>
-      <w:r>
-        <w:t xml:space="preserve"> ajudaram na realização</w:t>
-      </w:r>
-      <w:r>
-        <w:t xml:space="preserve"> </w:t>
-      </w:r>
-      <w:r>
-        <w:t>dos mockups e da tabela de requisitos contribuíram para a finalização do</w:t>
-      </w:r>
-      <w:r>
-        <w:t xml:space="preserve"> </w:t>
-      </w:r>
-      <w:r>
-        <w:t>documento de SRS.</w:t>
-      </w:r>
-    </w:p>
-    <w:p>
-      <w:pPr>
-        <w:pStyle w:val="ListParagraph"/>
-        <w:numPr>
-          <w:ilvl w:val="0"/>
-          <w:numId w:val="26"/>
-        </w:numPr>
-        <w:spacing w:after="156"/>
-        <w:jc w:val="both"/>
-      </w:pPr>
-      <w:r>
-        <w:t>Unidades</w:t>
-      </w:r>
-      <w:r>
-        <w:t xml:space="preserve"> de requisitos e implementação -</w:t>
-      </w:r>
-      <w:r>
-        <w:t xml:space="preserve"> </w:t>
-      </w:r>
-      <w:r>
-        <w:t>responsáveis pela validação.</w:t>
-      </w:r>
-    </w:p>
-    <w:p>
-      <w:pPr>
-        <w:spacing w:after="156"/>
-        <w:ind w:firstLine="0"/>
-        <w:rPr>
-          <w:b/>
-          <w:sz w:val="32"/>
-        </w:rPr>
-      </w:pPr>
-    </w:p>
-    <w:p>
-      <w:pPr>
-        <w:spacing w:after="156"/>
-        <w:ind w:firstLine="0"/>
-        <w:rPr>
-          <w:b/>
-          <w:sz w:val="32"/>
-        </w:rPr>
-      </w:pPr>
-      <w:r>
-        <w:rPr>
-          <w:b/>
-          <w:sz w:val="32"/>
-        </w:rPr>
-        <w:t>Inputs:</w:t>
-      </w:r>
-    </w:p>
-    <w:p>
-      <w:pPr>
-        <w:spacing w:after="156"/>
-        <w:ind w:firstLine="0"/>
-      </w:pPr>
-      <w:r>
-        <w:t>Os artefactos gerados pelos processos anteri</w:t>
-      </w:r>
-      <w:r>
-        <w:t xml:space="preserve">ores (tabela de requisitos e os </w:t>
-      </w:r>
-      <w:r>
-        <w:t>mockups) foram utilizados como input para este processo.</w:t>
-      </w:r>
-    </w:p>
-    <w:p>
-      <w:pPr>
-        <w:spacing w:after="156"/>
-        <w:ind w:firstLine="0"/>
-      </w:pPr>
-    </w:p>
-    <w:p>
-      <w:pPr>
-        <w:spacing w:after="156"/>
-        <w:ind w:firstLine="0"/>
-        <w:rPr>
-          <w:b/>
-          <w:sz w:val="32"/>
-        </w:rPr>
-      </w:pPr>
-      <w:r>
-        <w:rPr>
-          <w:b/>
-          <w:sz w:val="32"/>
-        </w:rPr>
-        <w:t>Critério de entrada/ativação:</w:t>
-      </w:r>
-    </w:p>
-    <w:p>
-      <w:pPr>
-        <w:spacing w:after="156"/>
-        <w:ind w:firstLine="0"/>
-      </w:pPr>
-      <w:r>
-        <w:t>Juntar a tabela de requisitos e os mockups num s</w:t>
-      </w:r>
-      <w:r>
-        <w:t xml:space="preserve">ó documento, explicando passo a </w:t>
-      </w:r>
-      <w:r>
-        <w:t xml:space="preserve">passo o fluxo da aplicação. Necessidade de toda </w:t>
-      </w:r>
-      <w:r>
-        <w:t xml:space="preserve">a equipa ter um documento com o </w:t>
-      </w:r>
-      <w:r>
-        <w:t>projeto da forma mais clara possível, assim como o s</w:t>
-      </w:r>
-      <w:r>
-        <w:t xml:space="preserve">eu aspeto visual final para que </w:t>
-      </w:r>
-      <w:r>
-        <w:t>seja mais fácil comunicar com o cliente.</w:t>
-      </w:r>
-    </w:p>
-    <w:p>
-      <w:pPr>
-        <w:spacing w:after="156"/>
-        <w:ind w:firstLine="0"/>
-      </w:pPr>
-    </w:p>
-    <w:p>
-      <w:pPr>
-        <w:spacing w:after="156"/>
-        <w:ind w:firstLine="0"/>
-      </w:pPr>
-    </w:p>
-    <w:p>
-      <w:pPr>
-        <w:spacing w:after="156"/>
-        <w:ind w:firstLine="0"/>
-        <w:rPr>
-          <w:b/>
-          <w:sz w:val="32"/>
-        </w:rPr>
-      </w:pPr>
-      <w:r>
-        <w:rPr>
-          <w:b/>
-          <w:sz w:val="32"/>
-        </w:rPr>
-        <w:lastRenderedPageBreak/>
-        <w:t>Descrição das tarefas:</w:t>
-      </w:r>
-    </w:p>
-    <w:p>
-      <w:pPr>
-        <w:pStyle w:val="ListParagraph"/>
-        <w:numPr>
-          <w:ilvl w:val="0"/>
-          <w:numId w:val="27"/>
-        </w:numPr>
-        <w:spacing w:after="156"/>
-        <w:rPr>
-          <w:b/>
-        </w:rPr>
-      </w:pPr>
-      <w:r>
-        <w:t>Preparação: Verificar que os inputs deste documento estão devidamente</w:t>
-      </w:r>
-      <w:r>
-        <w:t xml:space="preserve"> </w:t>
-      </w:r>
-      <w:r>
-        <w:t>validados apresentado a versão correta.</w:t>
-      </w:r>
-    </w:p>
-    <w:p>
-      <w:pPr>
-        <w:pStyle w:val="ListParagraph"/>
-        <w:numPr>
-          <w:ilvl w:val="0"/>
-          <w:numId w:val="27"/>
-        </w:numPr>
-        <w:spacing w:after="156"/>
-        <w:rPr>
-          <w:b/>
-        </w:rPr>
-      </w:pPr>
-      <w:r>
-        <w:t xml:space="preserve">Implementação: </w:t>
-      </w:r>
-      <w:r>
-        <w:t>O responsável deste processo</w:t>
-      </w:r>
-      <w:r>
-        <w:t xml:space="preserve"> junta toda a informação</w:t>
-      </w:r>
-      <w:r>
-        <w:t xml:space="preserve"> </w:t>
-      </w:r>
-      <w:r>
-        <w:t>num só documento.</w:t>
-      </w:r>
-    </w:p>
-    <w:p>
-      <w:pPr>
-        <w:pStyle w:val="ListParagraph"/>
-        <w:numPr>
-          <w:ilvl w:val="0"/>
-          <w:numId w:val="27"/>
-        </w:numPr>
-        <w:spacing w:after="156"/>
-      </w:pPr>
-      <w:r>
-        <w:t xml:space="preserve">Validação: Documento colocado no </w:t>
-      </w:r>
-      <w:r>
-        <w:t>Discord</w:t>
-      </w:r>
-      <w:r>
-        <w:t xml:space="preserve"> no </w:t>
-      </w:r>
-      <w:r>
-        <w:t>canal</w:t>
-      </w:r>
-      <w:r>
-        <w:t xml:space="preserve"> de </w:t>
-      </w:r>
-      <w:r>
-        <w:t>“requisitos-implementação” e no GitHub.</w:t>
-      </w:r>
-    </w:p>
-    <w:p>
-      <w:pPr>
-        <w:pStyle w:val="ListParagraph"/>
-        <w:spacing w:after="156"/>
-        <w:ind w:firstLine="0"/>
-      </w:pPr>
-      <w:r>
-        <w:t xml:space="preserve"> </w:t>
-      </w:r>
-    </w:p>
-    <w:p>
-      <w:pPr>
-        <w:spacing w:after="156"/>
-        <w:ind w:firstLine="0"/>
-        <w:rPr>
-          <w:b/>
-          <w:sz w:val="32"/>
-        </w:rPr>
-      </w:pPr>
-      <w:r>
-        <w:rPr>
-          <w:b/>
-          <w:sz w:val="32"/>
-        </w:rPr>
-        <w:t>Validação:</w:t>
-      </w:r>
-    </w:p>
-    <w:p>
-      <w:pPr>
-        <w:spacing w:after="156"/>
-        <w:ind w:firstLine="0"/>
-        <w:jc w:val="both"/>
-      </w:pPr>
-      <w:r>
-        <w:t xml:space="preserve">Validação feita pelas unidades de qualidade e de requisitos e o professor da </w:t>
-      </w:r>
-      <w:r>
-        <w:t>cadeira. É preciso que o documento esteja bem es</w:t>
-      </w:r>
-      <w:r>
-        <w:t xml:space="preserve">truturado, paginado, com o nome </w:t>
-      </w:r>
-      <w:r>
-        <w:t>da instituição, se todas as imagens têm leg</w:t>
-      </w:r>
-      <w:r>
-        <w:t xml:space="preserve">endas, se o texto não tem erros </w:t>
-      </w:r>
-      <w:r>
-        <w:t>ortográficos, se está coerente e legível, apresent</w:t>
-      </w:r>
-      <w:r>
-        <w:t xml:space="preserve">ando a estrutura adequada de um </w:t>
-      </w:r>
-      <w:r>
-        <w:t xml:space="preserve">documento. Tem de apresentar a tabela de </w:t>
-      </w:r>
-      <w:r>
-        <w:t xml:space="preserve">requisitos completa e validada, </w:t>
-      </w:r>
-      <w:r>
-        <w:t>apresentar os mockups todos validados.</w:t>
-      </w:r>
-    </w:p>
-    <w:p>
-      <w:pPr>
-        <w:spacing w:after="156"/>
-        <w:ind w:firstLine="0"/>
-      </w:pPr>
-    </w:p>
-    <w:p>
-      <w:pPr>
-        <w:spacing w:after="156"/>
-        <w:ind w:firstLine="0"/>
-        <w:rPr>
-          <w:b/>
-          <w:sz w:val="32"/>
-        </w:rPr>
-      </w:pPr>
-      <w:r>
-        <w:rPr>
-          <w:b/>
-          <w:sz w:val="32"/>
-        </w:rPr>
-        <w:t>Critério de saída:</w:t>
-      </w:r>
-    </w:p>
-    <w:p>
-      <w:pPr>
-        <w:spacing w:after="156"/>
-        <w:ind w:firstLine="0"/>
-      </w:pPr>
-      <w:r>
-        <w:t xml:space="preserve">O conteúdo deve </w:t>
-      </w:r>
-      <w:r>
-        <w:t>ser legível para toda a equipa com partic</w:t>
-      </w:r>
-      <w:r>
-        <w:t xml:space="preserve">ular destaque para a unidade de </w:t>
-      </w:r>
-      <w:r>
-        <w:t xml:space="preserve">implementação para que </w:t>
-      </w:r>
-      <w:r>
-        <w:t xml:space="preserve">possam implementar o projeto da </w:t>
-      </w:r>
-      <w:r>
-        <w:t>melhor maneira.</w:t>
-      </w:r>
-    </w:p>
-    <w:p>
-      <w:pPr>
-        <w:spacing w:after="156"/>
-        <w:ind w:firstLine="0"/>
-      </w:pPr>
-    </w:p>
-    <w:p>
-      <w:pPr>
-        <w:spacing w:after="156"/>
-        <w:ind w:firstLine="0"/>
-        <w:rPr>
-          <w:b/>
-        </w:rPr>
-      </w:pPr>
-      <w:r>
-        <w:rPr>
-          <w:b/>
-        </w:rPr>
-        <w:t>Métricas de avaliação deste processo:</w:t>
-      </w:r>
-    </w:p>
-    <w:p>
-      <w:pPr>
-        <w:spacing w:after="156"/>
-        <w:ind w:firstLine="0"/>
-      </w:pPr>
-      <w:r>
-        <w:t>Métricas anotadas semanalmente e possíveis de</w:t>
-      </w:r>
-      <w:r>
-        <w:t xml:space="preserve"> consultar nos slides semanais.</w:t>
-      </w:r>
-    </w:p>
-    <w:p>
-      <w:pPr>
-        <w:pStyle w:val="ListParagraph"/>
-        <w:numPr>
-          <w:ilvl w:val="0"/>
-          <w:numId w:val="28"/>
-        </w:numPr>
-        <w:spacing w:after="156"/>
-      </w:pPr>
-      <w:r>
-        <w:t>Número total de horas de trabalho;</w:t>
-      </w:r>
-    </w:p>
-    <w:p>
-      <w:pPr>
-        <w:pStyle w:val="ListParagraph"/>
-        <w:numPr>
-          <w:ilvl w:val="0"/>
-          <w:numId w:val="28"/>
-        </w:numPr>
-        <w:spacing w:after="156"/>
-      </w:pPr>
-      <w:r>
-        <w:t>Número de requisitos.</w:t>
-      </w:r>
-    </w:p>
-    <w:p>
-      <w:pPr>
-        <w:spacing w:after="156"/>
-        <w:ind w:left="360" w:firstLine="0"/>
-      </w:pPr>
-    </w:p>
-    <w:p>
-      <w:pPr>
-        <w:spacing w:after="156"/>
-        <w:ind w:firstLine="0"/>
-        <w:rPr>
-          <w:b/>
-        </w:rPr>
-      </w:pPr>
-      <w:r>
-        <w:rPr>
-          <w:b/>
-        </w:rPr>
-        <w:t>OUTPUTS gerados (artefactos):</w:t>
-      </w:r>
-    </w:p>
-    <w:p>
-      <w:pPr>
-        <w:spacing w:after="156"/>
-        <w:ind w:firstLine="0"/>
-      </w:pPr>
-      <w:r>
-        <w:t>O documento de requisitos.</w:t>
-      </w:r>
-    </w:p>
-    <w:p>
-      <w:pPr>
-        <w:spacing w:after="156"/>
-        <w:ind w:firstLine="0"/>
-      </w:pPr>
-    </w:p>
-    <w:p>
-      <w:pPr>
-        <w:spacing w:after="156"/>
-        <w:ind w:firstLine="0"/>
-      </w:pPr>
-    </w:p>
-    <w:p>
-      <w:pPr>
-        <w:spacing w:after="156"/>
-        <w:ind w:firstLine="0"/>
-        <w:rPr>
-          <w:b/>
-        </w:rPr>
-      </w:pPr>
-      <w:r>
-        <w:rPr>
-          <w:b/>
-        </w:rPr>
-        <w:lastRenderedPageBreak/>
-        <w:t>Lifecycle:</w:t>
-      </w:r>
-    </w:p>
-    <w:p>
-      <w:pPr>
-        <w:spacing w:after="156"/>
-        <w:ind w:firstLine="0"/>
-      </w:pPr>
-      <w:r>
-        <w:t>Sendo que este artefacto contém a tabela de requ</w:t>
-      </w:r>
-      <w:r>
-        <w:t xml:space="preserve">isitos e o documento de mockups </w:t>
-      </w:r>
-      <w:r>
-        <w:t>tem o mesmo ciclo de vida que os mesmos. Sem</w:t>
-      </w:r>
-      <w:r>
-        <w:t xml:space="preserve">pre que é necessário alterar um </w:t>
-      </w:r>
-      <w:r>
-        <w:t xml:space="preserve">dos artefactos acima referidos, o SRS também </w:t>
-      </w:r>
-      <w:r>
-        <w:t xml:space="preserve">tem de ser atualizado. Havendo 10 </w:t>
-      </w:r>
-      <w:r>
-        <w:t>versões para este documento, foi estipulado qu</w:t>
-      </w:r>
-      <w:r>
-        <w:t xml:space="preserve">e a final para a equipa seria a </w:t>
-      </w:r>
-      <w:r>
-        <w:t>terceira, dia 19-11-2017 (versão 3 no inforestu</w:t>
-      </w:r>
-      <w:r>
-        <w:t xml:space="preserve">dante) sendo que a quarta seria </w:t>
-      </w:r>
-      <w:r>
-        <w:t>apenas uma continuação da anterior com o acré</w:t>
-      </w:r>
-      <w:r>
-        <w:t xml:space="preserve">scimo de poder ter um resumo do </w:t>
-      </w:r>
-      <w:r>
-        <w:t>que foi o projeto e “contar a história” dos requisitos.</w:t>
-      </w:r>
-      <w:r>
-        <w:t xml:space="preserve"> No entanto por falha da gestão </w:t>
-      </w:r>
-      <w:r>
-        <w:t>da unidade como não foi possível haver reunião co</w:t>
-      </w:r>
-      <w:r>
-        <w:t xml:space="preserve">m o cliente antes dessa data, a </w:t>
-      </w:r>
-      <w:r>
-        <w:t>versão final realizou-se dia 25-11-2017.</w:t>
-      </w:r>
-    </w:p>
-    <w:p>
-      <w:pPr>
-        <w:spacing w:after="156"/>
-        <w:ind w:firstLine="0"/>
-      </w:pPr>
-      <w:r>
-        <w:t>Início a 4-10-2017 e término a 23</w:t>
-      </w:r>
-      <w:r>
-        <w:t xml:space="preserve">-12-2017. (versões entregues no </w:t>
-      </w:r>
-      <w:r>
-        <w:t>inforestudante)</w:t>
-      </w:r>
-    </w:p>
-    <w:p>
-      <w:pPr>
-        <w:spacing w:after="156"/>
-        <w:ind w:firstLine="0"/>
-      </w:pPr>
-    </w:p>
-    <w:p>
-      <w:pPr>
-        <w:spacing w:after="156"/>
-        <w:ind w:firstLine="0"/>
-        <w:rPr>
-          <w:b/>
-        </w:rPr>
-      </w:pPr>
-      <w:r>
-        <w:rPr>
-          <w:b/>
-        </w:rPr>
-        <w:t>Monitorização deste processo pela equipa de qualidade:</w:t>
-      </w:r>
-    </w:p>
-    <w:p>
-      <w:pPr>
-        <w:spacing w:after="156"/>
-        <w:ind w:firstLine="0"/>
-      </w:pPr>
-      <w:r>
-        <w:t>É destacado um elemento da unidade de q</w:t>
-      </w:r>
-      <w:r>
-        <w:t xml:space="preserve">ualidade que, após aprovação do </w:t>
-      </w:r>
-      <w:r>
-        <w:t>documento por parte da coordenadora da unidade</w:t>
-      </w:r>
-      <w:r>
-        <w:t xml:space="preserve"> de requisitos, faz um controlo </w:t>
-      </w:r>
-      <w:r>
-        <w:t>deste documento, para verificar se apresenta as</w:t>
-      </w:r>
-      <w:r>
-        <w:t xml:space="preserve"> condições apresentadas em Task </w:t>
-      </w:r>
-      <w:r>
-        <w:t>Validation (ETVX) e se este pode ser apresentado.</w:t>
-      </w:r>
-    </w:p>
-    <w:p>
-      <w:pPr>
-        <w:spacing w:after="156"/>
-        <w:ind w:firstLine="0"/>
-      </w:pPr>
-      <w:bookmarkStart w:id="0" w:name="_GoBack"/>
-      <w:bookmarkEnd w:id="0"/>
+      </w:pPr>
+      <w:bookmarkStart w:id="1" w:name="_GoBack"/>
+      <w:bookmarkEnd w:id="1"/>
     </w:p>
     <w:sectPr>
       <w:pgSz w:w="11905" w:h="16840"/>
@@ -7871,6 +8895,30 @@
       <w:sz w:val="28"/>
     </w:rPr>
   </w:style>
+  <w:style w:type="paragraph" w:styleId="Heading3">
+    <w:name w:val="heading 3"/>
+    <w:basedOn w:val="Normal"/>
+    <w:next w:val="Normal"/>
+    <w:link w:val="Heading3Char"/>
+    <w:uiPriority w:val="9"/>
+    <w:unhideWhenUsed/>
+    <w:qFormat/>
+    <w:rsid w:val="00405488"/>
+    <w:pPr>
+      <w:keepNext/>
+      <w:keepLines/>
+      <w:spacing w:before="40" w:after="0"/>
+      <w:ind w:firstLine="0"/>
+      <w:outlineLvl w:val="2"/>
+    </w:pPr>
+    <w:rPr>
+      <w:rFonts w:asciiTheme="majorHAnsi" w:eastAsiaTheme="majorEastAsia" w:hAnsiTheme="majorHAnsi" w:cstheme="majorBidi"/>
+      <w:color w:val="1F3763" w:themeColor="accent1" w:themeShade="7F"/>
+      <w:sz w:val="24"/>
+      <w:szCs w:val="24"/>
+      <w:lang w:eastAsia="en-US"/>
+    </w:rPr>
+  </w:style>
   <w:style w:type="character" w:default="1" w:styleId="DefaultParagraphFont">
     <w:name w:val="Default Paragraph Font"/>
     <w:uiPriority w:val="1"/>
@@ -7994,6 +9042,38 @@
       <w:rFonts w:ascii="Calibri" w:eastAsia="Calibri" w:hAnsi="Calibri" w:cs="Calibri"/>
       <w:color w:val="000000"/>
       <w:sz w:val="28"/>
+    </w:rPr>
+  </w:style>
+  <w:style w:type="character" w:customStyle="1" w:styleId="Heading3Char">
+    <w:name w:val="Heading 3 Char"/>
+    <w:basedOn w:val="DefaultParagraphFont"/>
+    <w:link w:val="Heading3"/>
+    <w:uiPriority w:val="9"/>
+    <w:rsid w:val="00405488"/>
+    <w:rPr>
+      <w:rFonts w:asciiTheme="majorHAnsi" w:eastAsiaTheme="majorEastAsia" w:hAnsiTheme="majorHAnsi" w:cstheme="majorBidi"/>
+      <w:color w:val="1F3763" w:themeColor="accent1" w:themeShade="7F"/>
+      <w:sz w:val="24"/>
+      <w:szCs w:val="24"/>
+      <w:lang w:eastAsia="en-US"/>
+    </w:rPr>
+  </w:style>
+  <w:style w:type="paragraph" w:styleId="NormalWeb">
+    <w:name w:val="Normal (Web)"/>
+    <w:basedOn w:val="Normal"/>
+    <w:uiPriority w:val="99"/>
+    <w:unhideWhenUsed/>
+    <w:rsid w:val="00405488"/>
+    <w:pPr>
+      <w:spacing w:before="100" w:beforeAutospacing="1" w:after="100" w:afterAutospacing="1" w:line="240" w:lineRule="auto"/>
+      <w:ind w:firstLine="0"/>
+    </w:pPr>
+    <w:rPr>
+      <w:rFonts w:ascii="Times New Roman" w:eastAsiaTheme="minorEastAsia" w:hAnsi="Times New Roman" w:cs="Times New Roman"/>
+      <w:color w:val="auto"/>
+      <w:sz w:val="24"/>
+      <w:szCs w:val="24"/>
+      <w:lang w:eastAsia="en-US"/>
     </w:rPr>
   </w:style>
 </w:styles>

</xml_diff>